<commit_message>
Mvc.Framework - TorshiaWebApp created with this framework.
</commit_message>
<xml_diff>
--- a/OldExamsPrep/Tourshia/Exam_Description.docx
+++ b/OldExamsPrep/Tourshia/Exam_Description.docx
@@ -1833,7 +1833,7 @@
                     </a:ln>
                     <a:extLst>
                       <a:ext uri="{53640926-AAD7-44D8-BBD7-CCE9431645EC}">
-                        <a14:shadowObscured xmlns:a14="http://schemas.microsoft.com/office/drawing/2010/main" xmlns:wps="http://schemas.microsoft.com/office/word/2010/wordprocessingShape" xmlns:wpi="http://schemas.microsoft.com/office/word/2010/wordprocessingInk" xmlns:wpg="http://schemas.microsoft.com/office/word/2010/wordprocessingGroup" xmlns:w16se="http://schemas.microsoft.com/office/word/2015/wordml/symex" xmlns:w16cid="http://schemas.microsoft.com/office/word/2016/wordml/cid" xmlns:w15="http://schemas.microsoft.com/office/word/2012/wordml" xmlns:w14="http://schemas.microsoft.com/office/word/2010/wordml" xmlns:w="http://schemas.openxmlformats.org/wordprocessingml/2006/main" xmlns:w10="urn:schemas-microsoft-com:office:word" xmlns:wp14="http://schemas.microsoft.com/office/word/2010/wordprocessingDrawing" xmlns:v="urn:schemas-microsoft-com:vml" xmlns:o="urn:schemas-microsoft-com:office:office" xmlns:am3d="http://schemas.microsoft.com/office/drawing/2017/model3d" xmlns:aink="http://schemas.microsoft.com/office/drawing/2016/ink" xmlns:mc="http://schemas.openxmlformats.org/markup-compatibility/2006" xmlns:cx8="http://schemas.microsoft.com/office/drawing/2016/5/14/chartex" xmlns:cx7="http://schemas.microsoft.com/office/drawing/2016/5/13/chartex" xmlns:cx6="http://schemas.microsoft.com/office/drawing/2016/5/12/chartex" xmlns:cx5="http://schemas.microsoft.com/office/drawing/2016/5/11/chartex" xmlns:cx4="http://schemas.microsoft.com/office/drawing/2016/5/10/chartex" xmlns:cx3="http://schemas.microsoft.com/office/drawing/2016/5/9/chartex" xmlns:cx2="http://schemas.microsoft.com/office/drawing/2015/10/21/chartex" xmlns:cx1="http://schemas.microsoft.com/office/drawing/2015/9/8/chartex" xmlns:cx="http://schemas.microsoft.com/office/drawing/2014/chartex" xmlns:wpc="http://schemas.microsoft.com/office/word/2010/wordprocessingCanvas" xmlns=""/>
+                        <a14:shadowObscured xmlns="" xmlns:wpc="http://schemas.microsoft.com/office/word/2010/wordprocessingCanvas" xmlns:cx="http://schemas.microsoft.com/office/drawing/2014/chartex" xmlns:cx1="http://schemas.microsoft.com/office/drawing/2015/9/8/chartex" xmlns:cx2="http://schemas.microsoft.com/office/drawing/2015/10/21/chartex" xmlns:cx3="http://schemas.microsoft.com/office/drawing/2016/5/9/chartex" xmlns:cx4="http://schemas.microsoft.com/office/drawing/2016/5/10/chartex" xmlns:cx5="http://schemas.microsoft.com/office/drawing/2016/5/11/chartex" xmlns:cx6="http://schemas.microsoft.com/office/drawing/2016/5/12/chartex" xmlns:cx7="http://schemas.microsoft.com/office/drawing/2016/5/13/chartex" xmlns:cx8="http://schemas.microsoft.com/office/drawing/2016/5/14/chartex" xmlns:mc="http://schemas.openxmlformats.org/markup-compatibility/2006" xmlns:aink="http://schemas.microsoft.com/office/drawing/2016/ink" xmlns:am3d="http://schemas.microsoft.com/office/drawing/2017/model3d" xmlns:o="urn:schemas-microsoft-com:office:office" xmlns:v="urn:schemas-microsoft-com:vml" xmlns:wp14="http://schemas.microsoft.com/office/word/2010/wordprocessingDrawing" xmlns:w10="urn:schemas-microsoft-com:office:word" xmlns:w="http://schemas.openxmlformats.org/wordprocessingml/2006/main" xmlns:w14="http://schemas.microsoft.com/office/word/2010/wordml" xmlns:w15="http://schemas.microsoft.com/office/word/2012/wordml" xmlns:w16cid="http://schemas.microsoft.com/office/word/2016/wordml/cid" xmlns:w16se="http://schemas.microsoft.com/office/word/2015/wordml/symex" xmlns:wpg="http://schemas.microsoft.com/office/word/2010/wordprocessingGroup" xmlns:wpi="http://schemas.microsoft.com/office/word/2010/wordprocessingInk" xmlns:wps="http://schemas.microsoft.com/office/word/2010/wordprocessingShape" xmlns:a14="http://schemas.microsoft.com/office/drawing/2010/main"/>
                       </a:ext>
                     </a:extLst>
                   </pic:spPr>
@@ -1919,7 +1919,7 @@
                     </a:ln>
                     <a:extLst>
                       <a:ext uri="{53640926-AAD7-44D8-BBD7-CCE9431645EC}">
-                        <a14:shadowObscured xmlns:a14="http://schemas.microsoft.com/office/drawing/2010/main" xmlns:wps="http://schemas.microsoft.com/office/word/2010/wordprocessingShape" xmlns:wpi="http://schemas.microsoft.com/office/word/2010/wordprocessingInk" xmlns:wpg="http://schemas.microsoft.com/office/word/2010/wordprocessingGroup" xmlns:w16se="http://schemas.microsoft.com/office/word/2015/wordml/symex" xmlns:w16cid="http://schemas.microsoft.com/office/word/2016/wordml/cid" xmlns:w15="http://schemas.microsoft.com/office/word/2012/wordml" xmlns:w14="http://schemas.microsoft.com/office/word/2010/wordml" xmlns:w="http://schemas.openxmlformats.org/wordprocessingml/2006/main" xmlns:w10="urn:schemas-microsoft-com:office:word" xmlns:wp14="http://schemas.microsoft.com/office/word/2010/wordprocessingDrawing" xmlns:v="urn:schemas-microsoft-com:vml" xmlns:o="urn:schemas-microsoft-com:office:office" xmlns:am3d="http://schemas.microsoft.com/office/drawing/2017/model3d" xmlns:aink="http://schemas.microsoft.com/office/drawing/2016/ink" xmlns:mc="http://schemas.openxmlformats.org/markup-compatibility/2006" xmlns:cx8="http://schemas.microsoft.com/office/drawing/2016/5/14/chartex" xmlns:cx7="http://schemas.microsoft.com/office/drawing/2016/5/13/chartex" xmlns:cx6="http://schemas.microsoft.com/office/drawing/2016/5/12/chartex" xmlns:cx5="http://schemas.microsoft.com/office/drawing/2016/5/11/chartex" xmlns:cx4="http://schemas.microsoft.com/office/drawing/2016/5/10/chartex" xmlns:cx3="http://schemas.microsoft.com/office/drawing/2016/5/9/chartex" xmlns:cx2="http://schemas.microsoft.com/office/drawing/2015/10/21/chartex" xmlns:cx1="http://schemas.microsoft.com/office/drawing/2015/9/8/chartex" xmlns:cx="http://schemas.microsoft.com/office/drawing/2014/chartex" xmlns:wpc="http://schemas.microsoft.com/office/word/2010/wordprocessingCanvas" xmlns=""/>
+                        <a14:shadowObscured xmlns="" xmlns:wpc="http://schemas.microsoft.com/office/word/2010/wordprocessingCanvas" xmlns:cx="http://schemas.microsoft.com/office/drawing/2014/chartex" xmlns:cx1="http://schemas.microsoft.com/office/drawing/2015/9/8/chartex" xmlns:cx2="http://schemas.microsoft.com/office/drawing/2015/10/21/chartex" xmlns:cx3="http://schemas.microsoft.com/office/drawing/2016/5/9/chartex" xmlns:cx4="http://schemas.microsoft.com/office/drawing/2016/5/10/chartex" xmlns:cx5="http://schemas.microsoft.com/office/drawing/2016/5/11/chartex" xmlns:cx6="http://schemas.microsoft.com/office/drawing/2016/5/12/chartex" xmlns:cx7="http://schemas.microsoft.com/office/drawing/2016/5/13/chartex" xmlns:cx8="http://schemas.microsoft.com/office/drawing/2016/5/14/chartex" xmlns:mc="http://schemas.openxmlformats.org/markup-compatibility/2006" xmlns:aink="http://schemas.microsoft.com/office/drawing/2016/ink" xmlns:am3d="http://schemas.microsoft.com/office/drawing/2017/model3d" xmlns:o="urn:schemas-microsoft-com:office:office" xmlns:v="urn:schemas-microsoft-com:vml" xmlns:wp14="http://schemas.microsoft.com/office/word/2010/wordprocessingDrawing" xmlns:w10="urn:schemas-microsoft-com:office:word" xmlns:w="http://schemas.openxmlformats.org/wordprocessingml/2006/main" xmlns:w14="http://schemas.microsoft.com/office/word/2010/wordml" xmlns:w15="http://schemas.microsoft.com/office/word/2012/wordml" xmlns:w16cid="http://schemas.microsoft.com/office/word/2016/wordml/cid" xmlns:w16se="http://schemas.microsoft.com/office/word/2015/wordml/symex" xmlns:wpg="http://schemas.microsoft.com/office/word/2010/wordprocessingGroup" xmlns:wpi="http://schemas.microsoft.com/office/word/2010/wordprocessingInk" xmlns:wps="http://schemas.microsoft.com/office/word/2010/wordprocessingShape" xmlns:a14="http://schemas.microsoft.com/office/drawing/2010/main"/>
                       </a:ext>
                     </a:extLst>
                   </pic:spPr>
@@ -2018,7 +2018,7 @@
                     </a:ln>
                     <a:extLst>
                       <a:ext uri="{53640926-AAD7-44D8-BBD7-CCE9431645EC}">
-                        <a14:shadowObscured xmlns:a14="http://schemas.microsoft.com/office/drawing/2010/main" xmlns:wps="http://schemas.microsoft.com/office/word/2010/wordprocessingShape" xmlns:wpi="http://schemas.microsoft.com/office/word/2010/wordprocessingInk" xmlns:wpg="http://schemas.microsoft.com/office/word/2010/wordprocessingGroup" xmlns:w16se="http://schemas.microsoft.com/office/word/2015/wordml/symex" xmlns:w16cid="http://schemas.microsoft.com/office/word/2016/wordml/cid" xmlns:w15="http://schemas.microsoft.com/office/word/2012/wordml" xmlns:w14="http://schemas.microsoft.com/office/word/2010/wordml" xmlns:w="http://schemas.openxmlformats.org/wordprocessingml/2006/main" xmlns:w10="urn:schemas-microsoft-com:office:word" xmlns:wp14="http://schemas.microsoft.com/office/word/2010/wordprocessingDrawing" xmlns:v="urn:schemas-microsoft-com:vml" xmlns:o="urn:schemas-microsoft-com:office:office" xmlns:am3d="http://schemas.microsoft.com/office/drawing/2017/model3d" xmlns:aink="http://schemas.microsoft.com/office/drawing/2016/ink" xmlns:mc="http://schemas.openxmlformats.org/markup-compatibility/2006" xmlns:cx8="http://schemas.microsoft.com/office/drawing/2016/5/14/chartex" xmlns:cx7="http://schemas.microsoft.com/office/drawing/2016/5/13/chartex" xmlns:cx6="http://schemas.microsoft.com/office/drawing/2016/5/12/chartex" xmlns:cx5="http://schemas.microsoft.com/office/drawing/2016/5/11/chartex" xmlns:cx4="http://schemas.microsoft.com/office/drawing/2016/5/10/chartex" xmlns:cx3="http://schemas.microsoft.com/office/drawing/2016/5/9/chartex" xmlns:cx2="http://schemas.microsoft.com/office/drawing/2015/10/21/chartex" xmlns:cx1="http://schemas.microsoft.com/office/drawing/2015/9/8/chartex" xmlns:cx="http://schemas.microsoft.com/office/drawing/2014/chartex" xmlns:wpc="http://schemas.microsoft.com/office/word/2010/wordprocessingCanvas" xmlns=""/>
+                        <a14:shadowObscured xmlns="" xmlns:wpc="http://schemas.microsoft.com/office/word/2010/wordprocessingCanvas" xmlns:cx="http://schemas.microsoft.com/office/drawing/2014/chartex" xmlns:cx1="http://schemas.microsoft.com/office/drawing/2015/9/8/chartex" xmlns:cx2="http://schemas.microsoft.com/office/drawing/2015/10/21/chartex" xmlns:cx3="http://schemas.microsoft.com/office/drawing/2016/5/9/chartex" xmlns:cx4="http://schemas.microsoft.com/office/drawing/2016/5/10/chartex" xmlns:cx5="http://schemas.microsoft.com/office/drawing/2016/5/11/chartex" xmlns:cx6="http://schemas.microsoft.com/office/drawing/2016/5/12/chartex" xmlns:cx7="http://schemas.microsoft.com/office/drawing/2016/5/13/chartex" xmlns:cx8="http://schemas.microsoft.com/office/drawing/2016/5/14/chartex" xmlns:mc="http://schemas.openxmlformats.org/markup-compatibility/2006" xmlns:aink="http://schemas.microsoft.com/office/drawing/2016/ink" xmlns:am3d="http://schemas.microsoft.com/office/drawing/2017/model3d" xmlns:o="urn:schemas-microsoft-com:office:office" xmlns:v="urn:schemas-microsoft-com:vml" xmlns:wp14="http://schemas.microsoft.com/office/word/2010/wordprocessingDrawing" xmlns:w10="urn:schemas-microsoft-com:office:word" xmlns:w="http://schemas.openxmlformats.org/wordprocessingml/2006/main" xmlns:w14="http://schemas.microsoft.com/office/word/2010/wordml" xmlns:w15="http://schemas.microsoft.com/office/word/2012/wordml" xmlns:w16cid="http://schemas.microsoft.com/office/word/2016/wordml/cid" xmlns:w16se="http://schemas.microsoft.com/office/word/2015/wordml/symex" xmlns:wpg="http://schemas.microsoft.com/office/word/2010/wordprocessingGroup" xmlns:wpi="http://schemas.microsoft.com/office/word/2010/wordprocessingInk" xmlns:wps="http://schemas.microsoft.com/office/word/2010/wordprocessingShape" xmlns:a14="http://schemas.microsoft.com/office/drawing/2010/main"/>
                       </a:ext>
                     </a:extLst>
                   </pic:spPr>
@@ -2347,7 +2347,7 @@
                     </a:ln>
                     <a:extLst>
                       <a:ext uri="{53640926-AAD7-44D8-BBD7-CCE9431645EC}">
-                        <a14:shadowObscured xmlns:a14="http://schemas.microsoft.com/office/drawing/2010/main" xmlns:wps="http://schemas.microsoft.com/office/word/2010/wordprocessingShape" xmlns:wpi="http://schemas.microsoft.com/office/word/2010/wordprocessingInk" xmlns:wpg="http://schemas.microsoft.com/office/word/2010/wordprocessingGroup" xmlns:w16se="http://schemas.microsoft.com/office/word/2015/wordml/symex" xmlns:w16cid="http://schemas.microsoft.com/office/word/2016/wordml/cid" xmlns:w15="http://schemas.microsoft.com/office/word/2012/wordml" xmlns:w14="http://schemas.microsoft.com/office/word/2010/wordml" xmlns:w="http://schemas.openxmlformats.org/wordprocessingml/2006/main" xmlns:w10="urn:schemas-microsoft-com:office:word" xmlns:wp14="http://schemas.microsoft.com/office/word/2010/wordprocessingDrawing" xmlns:v="urn:schemas-microsoft-com:vml" xmlns:o="urn:schemas-microsoft-com:office:office" xmlns:am3d="http://schemas.microsoft.com/office/drawing/2017/model3d" xmlns:aink="http://schemas.microsoft.com/office/drawing/2016/ink" xmlns:mc="http://schemas.openxmlformats.org/markup-compatibility/2006" xmlns:cx8="http://schemas.microsoft.com/office/drawing/2016/5/14/chartex" xmlns:cx7="http://schemas.microsoft.com/office/drawing/2016/5/13/chartex" xmlns:cx6="http://schemas.microsoft.com/office/drawing/2016/5/12/chartex" xmlns:cx5="http://schemas.microsoft.com/office/drawing/2016/5/11/chartex" xmlns:cx4="http://schemas.microsoft.com/office/drawing/2016/5/10/chartex" xmlns:cx3="http://schemas.microsoft.com/office/drawing/2016/5/9/chartex" xmlns:cx2="http://schemas.microsoft.com/office/drawing/2015/10/21/chartex" xmlns:cx1="http://schemas.microsoft.com/office/drawing/2015/9/8/chartex" xmlns:cx="http://schemas.microsoft.com/office/drawing/2014/chartex" xmlns:wpc="http://schemas.microsoft.com/office/word/2010/wordprocessingCanvas" xmlns=""/>
+                        <a14:shadowObscured xmlns="" xmlns:wpc="http://schemas.microsoft.com/office/word/2010/wordprocessingCanvas" xmlns:cx="http://schemas.microsoft.com/office/drawing/2014/chartex" xmlns:cx1="http://schemas.microsoft.com/office/drawing/2015/9/8/chartex" xmlns:cx2="http://schemas.microsoft.com/office/drawing/2015/10/21/chartex" xmlns:cx3="http://schemas.microsoft.com/office/drawing/2016/5/9/chartex" xmlns:cx4="http://schemas.microsoft.com/office/drawing/2016/5/10/chartex" xmlns:cx5="http://schemas.microsoft.com/office/drawing/2016/5/11/chartex" xmlns:cx6="http://schemas.microsoft.com/office/drawing/2016/5/12/chartex" xmlns:cx7="http://schemas.microsoft.com/office/drawing/2016/5/13/chartex" xmlns:cx8="http://schemas.microsoft.com/office/drawing/2016/5/14/chartex" xmlns:mc="http://schemas.openxmlformats.org/markup-compatibility/2006" xmlns:aink="http://schemas.microsoft.com/office/drawing/2016/ink" xmlns:am3d="http://schemas.microsoft.com/office/drawing/2017/model3d" xmlns:o="urn:schemas-microsoft-com:office:office" xmlns:v="urn:schemas-microsoft-com:vml" xmlns:wp14="http://schemas.microsoft.com/office/word/2010/wordprocessingDrawing" xmlns:w10="urn:schemas-microsoft-com:office:word" xmlns:w="http://schemas.openxmlformats.org/wordprocessingml/2006/main" xmlns:w14="http://schemas.microsoft.com/office/word/2010/wordml" xmlns:w15="http://schemas.microsoft.com/office/word/2012/wordml" xmlns:w16cid="http://schemas.microsoft.com/office/word/2016/wordml/cid" xmlns:w16se="http://schemas.microsoft.com/office/word/2015/wordml/symex" xmlns:wpg="http://schemas.microsoft.com/office/word/2010/wordprocessingGroup" xmlns:wpi="http://schemas.microsoft.com/office/word/2010/wordprocessingInk" xmlns:wps="http://schemas.microsoft.com/office/word/2010/wordprocessingShape" xmlns:a14="http://schemas.microsoft.com/office/drawing/2010/main"/>
                       </a:ext>
                     </a:extLst>
                   </pic:spPr>
@@ -2364,41 +2364,74 @@
         <w:pStyle w:val="Heading4"/>
       </w:pPr>
       <w:r>
+        <w:rPr>
+          <w:highlight w:val="yellow"/>
+        </w:rPr>
         <w:lastRenderedPageBreak/>
         <w:t>Task</w:t>
       </w:r>
       <w:r>
+        <w:rPr>
+          <w:highlight w:val="yellow"/>
+        </w:rPr>
         <w:t xml:space="preserve"> Details Template (route=”/</w:t>
       </w:r>
       <w:r>
+        <w:rPr>
+          <w:highlight w:val="yellow"/>
+        </w:rPr>
         <w:t>T</w:t>
       </w:r>
       <w:r>
+        <w:rPr>
+          <w:highlight w:val="yellow"/>
+        </w:rPr>
         <w:t>asks</w:t>
       </w:r>
       <w:r>
+        <w:rPr>
+          <w:highlight w:val="yellow"/>
+        </w:rPr>
         <w:t>/</w:t>
       </w:r>
       <w:proofErr w:type="spellStart"/>
       <w:r>
+        <w:rPr>
+          <w:highlight w:val="yellow"/>
+        </w:rPr>
         <w:t>D</w:t>
       </w:r>
       <w:r>
+        <w:rPr>
+          <w:highlight w:val="yellow"/>
+        </w:rPr>
         <w:t>etails</w:t>
       </w:r>
       <w:proofErr w:type="gramStart"/>
       <w:r>
+        <w:rPr>
+          <w:highlight w:val="yellow"/>
+        </w:rPr>
         <w:t>?id</w:t>
       </w:r>
       <w:proofErr w:type="spellEnd"/>
       <w:proofErr w:type="gramEnd"/>
       <w:r>
+        <w:rPr>
+          <w:highlight w:val="yellow"/>
+        </w:rPr>
         <w:t>={id}</w:t>
       </w:r>
       <w:r>
+        <w:rPr>
+          <w:highlight w:val="yellow"/>
+        </w:rPr>
         <w:t>”</w:t>
       </w:r>
       <w:r>
+        <w:rPr>
+          <w:highlight w:val="yellow"/>
+        </w:rPr>
         <w:t>) (logged in user)</w:t>
       </w:r>
     </w:p>
@@ -2441,7 +2474,7 @@
                     </a:ln>
                     <a:extLst>
                       <a:ext uri="{53640926-AAD7-44D8-BBD7-CCE9431645EC}">
-                        <a14:shadowObscured xmlns:a14="http://schemas.microsoft.com/office/drawing/2010/main" xmlns:wps="http://schemas.microsoft.com/office/word/2010/wordprocessingShape" xmlns:wpi="http://schemas.microsoft.com/office/word/2010/wordprocessingInk" xmlns:wpg="http://schemas.microsoft.com/office/word/2010/wordprocessingGroup" xmlns:w16se="http://schemas.microsoft.com/office/word/2015/wordml/symex" xmlns:w16cid="http://schemas.microsoft.com/office/word/2016/wordml/cid" xmlns:w15="http://schemas.microsoft.com/office/word/2012/wordml" xmlns:w14="http://schemas.microsoft.com/office/word/2010/wordml" xmlns:w="http://schemas.openxmlformats.org/wordprocessingml/2006/main" xmlns:w10="urn:schemas-microsoft-com:office:word" xmlns:wp14="http://schemas.microsoft.com/office/word/2010/wordprocessingDrawing" xmlns:v="urn:schemas-microsoft-com:vml" xmlns:o="urn:schemas-microsoft-com:office:office" xmlns:am3d="http://schemas.microsoft.com/office/drawing/2017/model3d" xmlns:aink="http://schemas.microsoft.com/office/drawing/2016/ink" xmlns:mc="http://schemas.openxmlformats.org/markup-compatibility/2006" xmlns:cx8="http://schemas.microsoft.com/office/drawing/2016/5/14/chartex" xmlns:cx7="http://schemas.microsoft.com/office/drawing/2016/5/13/chartex" xmlns:cx6="http://schemas.microsoft.com/office/drawing/2016/5/12/chartex" xmlns:cx5="http://schemas.microsoft.com/office/drawing/2016/5/11/chartex" xmlns:cx4="http://schemas.microsoft.com/office/drawing/2016/5/10/chartex" xmlns:cx3="http://schemas.microsoft.com/office/drawing/2016/5/9/chartex" xmlns:cx2="http://schemas.microsoft.com/office/drawing/2015/10/21/chartex" xmlns:cx1="http://schemas.microsoft.com/office/drawing/2015/9/8/chartex" xmlns:cx="http://schemas.microsoft.com/office/drawing/2014/chartex" xmlns:wpc="http://schemas.microsoft.com/office/word/2010/wordprocessingCanvas" xmlns=""/>
+                        <a14:shadowObscured xmlns="" xmlns:wpc="http://schemas.microsoft.com/office/word/2010/wordprocessingCanvas" xmlns:cx="http://schemas.microsoft.com/office/drawing/2014/chartex" xmlns:cx1="http://schemas.microsoft.com/office/drawing/2015/9/8/chartex" xmlns:cx2="http://schemas.microsoft.com/office/drawing/2015/10/21/chartex" xmlns:cx3="http://schemas.microsoft.com/office/drawing/2016/5/9/chartex" xmlns:cx4="http://schemas.microsoft.com/office/drawing/2016/5/10/chartex" xmlns:cx5="http://schemas.microsoft.com/office/drawing/2016/5/11/chartex" xmlns:cx6="http://schemas.microsoft.com/office/drawing/2016/5/12/chartex" xmlns:cx7="http://schemas.microsoft.com/office/drawing/2016/5/13/chartex" xmlns:cx8="http://schemas.microsoft.com/office/drawing/2016/5/14/chartex" xmlns:mc="http://schemas.openxmlformats.org/markup-compatibility/2006" xmlns:aink="http://schemas.microsoft.com/office/drawing/2016/ink" xmlns:am3d="http://schemas.microsoft.com/office/drawing/2017/model3d" xmlns:o="urn:schemas-microsoft-com:office:office" xmlns:v="urn:schemas-microsoft-com:vml" xmlns:wp14="http://schemas.microsoft.com/office/word/2010/wordprocessingDrawing" xmlns:w10="urn:schemas-microsoft-com:office:word" xmlns:w="http://schemas.openxmlformats.org/wordprocessingml/2006/main" xmlns:w14="http://schemas.microsoft.com/office/word/2010/wordml" xmlns:w15="http://schemas.microsoft.com/office/word/2012/wordml" xmlns:w16cid="http://schemas.microsoft.com/office/word/2016/wordml/cid" xmlns:w16se="http://schemas.microsoft.com/office/word/2015/wordml/symex" xmlns:wpg="http://schemas.microsoft.com/office/word/2010/wordprocessingGroup" xmlns:wpi="http://schemas.microsoft.com/office/word/2010/wordprocessingInk" xmlns:wps="http://schemas.microsoft.com/office/word/2010/wordprocessingShape" xmlns:a14="http://schemas.microsoft.com/office/drawing/2010/main"/>
                       </a:ext>
                     </a:extLst>
                   </pic:spPr>
@@ -2527,27 +2560,51 @@
         <w:pStyle w:val="Heading4"/>
       </w:pPr>
       <w:r>
+        <w:rPr>
+          <w:highlight w:val="yellow"/>
+        </w:rPr>
         <w:t>Admin Index Template (route=”</w:t>
       </w:r>
       <w:r>
+        <w:rPr>
+          <w:highlight w:val="yellow"/>
+        </w:rPr>
         <w:t>/</w:t>
       </w:r>
       <w:r>
+        <w:rPr>
+          <w:highlight w:val="yellow"/>
+        </w:rPr>
         <w:t>H</w:t>
       </w:r>
       <w:r>
+        <w:rPr>
+          <w:highlight w:val="yellow"/>
+        </w:rPr>
         <w:t>ome</w:t>
       </w:r>
       <w:r>
+        <w:rPr>
+          <w:highlight w:val="yellow"/>
+        </w:rPr>
         <w:t>/</w:t>
       </w:r>
       <w:r>
+        <w:rPr>
+          <w:highlight w:val="yellow"/>
+        </w:rPr>
         <w:t>I</w:t>
       </w:r>
       <w:r>
+        <w:rPr>
+          <w:highlight w:val="yellow"/>
+        </w:rPr>
         <w:t>ndex</w:t>
       </w:r>
       <w:r>
+        <w:rPr>
+          <w:highlight w:val="yellow"/>
+        </w:rPr>
         <w:t>”) (logged in admin)</w:t>
       </w:r>
     </w:p>
@@ -2697,7 +2754,7 @@
                     </a:ln>
                     <a:extLst>
                       <a:ext uri="{53640926-AAD7-44D8-BBD7-CCE9431645EC}">
-                        <a14:shadowObscured xmlns:a14="http://schemas.microsoft.com/office/drawing/2010/main" xmlns:wps="http://schemas.microsoft.com/office/word/2010/wordprocessingShape" xmlns:wpi="http://schemas.microsoft.com/office/word/2010/wordprocessingInk" xmlns:wpg="http://schemas.microsoft.com/office/word/2010/wordprocessingGroup" xmlns:w16se="http://schemas.microsoft.com/office/word/2015/wordml/symex" xmlns:w16cid="http://schemas.microsoft.com/office/word/2016/wordml/cid" xmlns:w15="http://schemas.microsoft.com/office/word/2012/wordml" xmlns:w14="http://schemas.microsoft.com/office/word/2010/wordml" xmlns:w="http://schemas.openxmlformats.org/wordprocessingml/2006/main" xmlns:w10="urn:schemas-microsoft-com:office:word" xmlns:wp14="http://schemas.microsoft.com/office/word/2010/wordprocessingDrawing" xmlns:v="urn:schemas-microsoft-com:vml" xmlns:o="urn:schemas-microsoft-com:office:office" xmlns:am3d="http://schemas.microsoft.com/office/drawing/2017/model3d" xmlns:aink="http://schemas.microsoft.com/office/drawing/2016/ink" xmlns:mc="http://schemas.openxmlformats.org/markup-compatibility/2006" xmlns:cx8="http://schemas.microsoft.com/office/drawing/2016/5/14/chartex" xmlns:cx7="http://schemas.microsoft.com/office/drawing/2016/5/13/chartex" xmlns:cx6="http://schemas.microsoft.com/office/drawing/2016/5/12/chartex" xmlns:cx5="http://schemas.microsoft.com/office/drawing/2016/5/11/chartex" xmlns:cx4="http://schemas.microsoft.com/office/drawing/2016/5/10/chartex" xmlns:cx3="http://schemas.microsoft.com/office/drawing/2016/5/9/chartex" xmlns:cx2="http://schemas.microsoft.com/office/drawing/2015/10/21/chartex" xmlns:cx1="http://schemas.microsoft.com/office/drawing/2015/9/8/chartex" xmlns:cx="http://schemas.microsoft.com/office/drawing/2014/chartex" xmlns:wpc="http://schemas.microsoft.com/office/word/2010/wordprocessingCanvas" xmlns=""/>
+                        <a14:shadowObscured xmlns="" xmlns:wpc="http://schemas.microsoft.com/office/word/2010/wordprocessingCanvas" xmlns:cx="http://schemas.microsoft.com/office/drawing/2014/chartex" xmlns:cx1="http://schemas.microsoft.com/office/drawing/2015/9/8/chartex" xmlns:cx2="http://schemas.microsoft.com/office/drawing/2015/10/21/chartex" xmlns:cx3="http://schemas.microsoft.com/office/drawing/2016/5/9/chartex" xmlns:cx4="http://schemas.microsoft.com/office/drawing/2016/5/10/chartex" xmlns:cx5="http://schemas.microsoft.com/office/drawing/2016/5/11/chartex" xmlns:cx6="http://schemas.microsoft.com/office/drawing/2016/5/12/chartex" xmlns:cx7="http://schemas.microsoft.com/office/drawing/2016/5/13/chartex" xmlns:cx8="http://schemas.microsoft.com/office/drawing/2016/5/14/chartex" xmlns:mc="http://schemas.openxmlformats.org/markup-compatibility/2006" xmlns:aink="http://schemas.microsoft.com/office/drawing/2016/ink" xmlns:am3d="http://schemas.microsoft.com/office/drawing/2017/model3d" xmlns:o="urn:schemas-microsoft-com:office:office" xmlns:v="urn:schemas-microsoft-com:vml" xmlns:wp14="http://schemas.microsoft.com/office/word/2010/wordprocessingDrawing" xmlns:w10="urn:schemas-microsoft-com:office:word" xmlns:w="http://schemas.openxmlformats.org/wordprocessingml/2006/main" xmlns:w14="http://schemas.microsoft.com/office/word/2010/wordml" xmlns:w15="http://schemas.microsoft.com/office/word/2012/wordml" xmlns:w16cid="http://schemas.microsoft.com/office/word/2016/wordml/cid" xmlns:w16se="http://schemas.microsoft.com/office/word/2015/wordml/symex" xmlns:wpg="http://schemas.microsoft.com/office/word/2010/wordprocessingGroup" xmlns:wpi="http://schemas.microsoft.com/office/word/2010/wordprocessingInk" xmlns:wps="http://schemas.microsoft.com/office/word/2010/wordprocessingShape" xmlns:a14="http://schemas.microsoft.com/office/drawing/2010/main"/>
                       </a:ext>
                     </a:extLst>
                   </pic:spPr>
@@ -2715,40 +2772,76 @@
         <w:pStyle w:val="Heading4"/>
       </w:pPr>
       <w:r>
+        <w:rPr>
+          <w:highlight w:val="yellow"/>
+        </w:rPr>
         <w:lastRenderedPageBreak/>
         <w:t>Task</w:t>
       </w:r>
       <w:r>
+        <w:rPr>
+          <w:highlight w:val="yellow"/>
+        </w:rPr>
         <w:t xml:space="preserve"> </w:t>
       </w:r>
       <w:r>
+        <w:rPr>
+          <w:highlight w:val="yellow"/>
+        </w:rPr>
         <w:t>Create</w:t>
       </w:r>
       <w:r>
+        <w:rPr>
+          <w:highlight w:val="yellow"/>
+        </w:rPr>
         <w:t xml:space="preserve"> Admin Template</w:t>
       </w:r>
       <w:r>
+        <w:rPr>
+          <w:highlight w:val="yellow"/>
+        </w:rPr>
         <w:t xml:space="preserve"> </w:t>
       </w:r>
       <w:r>
+        <w:rPr>
+          <w:highlight w:val="yellow"/>
+        </w:rPr>
         <w:t>(route=”/</w:t>
       </w:r>
       <w:r>
+        <w:rPr>
+          <w:highlight w:val="yellow"/>
+        </w:rPr>
         <w:t>T</w:t>
       </w:r>
       <w:r>
+        <w:rPr>
+          <w:highlight w:val="yellow"/>
+        </w:rPr>
         <w:t>asks</w:t>
       </w:r>
       <w:r>
+        <w:rPr>
+          <w:highlight w:val="yellow"/>
+        </w:rPr>
         <w:t>/</w:t>
       </w:r>
       <w:r>
+        <w:rPr>
+          <w:highlight w:val="yellow"/>
+        </w:rPr>
         <w:t>C</w:t>
       </w:r>
       <w:r>
+        <w:rPr>
+          <w:highlight w:val="yellow"/>
+        </w:rPr>
         <w:t>reate</w:t>
       </w:r>
       <w:r>
+        <w:rPr>
+          <w:highlight w:val="yellow"/>
+        </w:rPr>
         <w:t>”) (logged in admin)</w:t>
       </w:r>
     </w:p>
@@ -2791,7 +2884,7 @@
                     </a:ln>
                     <a:extLst>
                       <a:ext uri="{53640926-AAD7-44D8-BBD7-CCE9431645EC}">
-                        <a14:shadowObscured xmlns:a14="http://schemas.microsoft.com/office/drawing/2010/main" xmlns:wps="http://schemas.microsoft.com/office/word/2010/wordprocessingShape" xmlns:wpi="http://schemas.microsoft.com/office/word/2010/wordprocessingInk" xmlns:wpg="http://schemas.microsoft.com/office/word/2010/wordprocessingGroup" xmlns:w16se="http://schemas.microsoft.com/office/word/2015/wordml/symex" xmlns:w16cid="http://schemas.microsoft.com/office/word/2016/wordml/cid" xmlns:w15="http://schemas.microsoft.com/office/word/2012/wordml" xmlns:w14="http://schemas.microsoft.com/office/word/2010/wordml" xmlns:w="http://schemas.openxmlformats.org/wordprocessingml/2006/main" xmlns:w10="urn:schemas-microsoft-com:office:word" xmlns:wp14="http://schemas.microsoft.com/office/word/2010/wordprocessingDrawing" xmlns:v="urn:schemas-microsoft-com:vml" xmlns:o="urn:schemas-microsoft-com:office:office" xmlns:am3d="http://schemas.microsoft.com/office/drawing/2017/model3d" xmlns:aink="http://schemas.microsoft.com/office/drawing/2016/ink" xmlns:mc="http://schemas.openxmlformats.org/markup-compatibility/2006" xmlns:cx8="http://schemas.microsoft.com/office/drawing/2016/5/14/chartex" xmlns:cx7="http://schemas.microsoft.com/office/drawing/2016/5/13/chartex" xmlns:cx6="http://schemas.microsoft.com/office/drawing/2016/5/12/chartex" xmlns:cx5="http://schemas.microsoft.com/office/drawing/2016/5/11/chartex" xmlns:cx4="http://schemas.microsoft.com/office/drawing/2016/5/10/chartex" xmlns:cx3="http://schemas.microsoft.com/office/drawing/2016/5/9/chartex" xmlns:cx2="http://schemas.microsoft.com/office/drawing/2015/10/21/chartex" xmlns:cx1="http://schemas.microsoft.com/office/drawing/2015/9/8/chartex" xmlns:cx="http://schemas.microsoft.com/office/drawing/2014/chartex" xmlns:wpc="http://schemas.microsoft.com/office/word/2010/wordprocessingCanvas" xmlns=""/>
+                        <a14:shadowObscured xmlns="" xmlns:wpc="http://schemas.microsoft.com/office/word/2010/wordprocessingCanvas" xmlns:cx="http://schemas.microsoft.com/office/drawing/2014/chartex" xmlns:cx1="http://schemas.microsoft.com/office/drawing/2015/9/8/chartex" xmlns:cx2="http://schemas.microsoft.com/office/drawing/2015/10/21/chartex" xmlns:cx3="http://schemas.microsoft.com/office/drawing/2016/5/9/chartex" xmlns:cx4="http://schemas.microsoft.com/office/drawing/2016/5/10/chartex" xmlns:cx5="http://schemas.microsoft.com/office/drawing/2016/5/11/chartex" xmlns:cx6="http://schemas.microsoft.com/office/drawing/2016/5/12/chartex" xmlns:cx7="http://schemas.microsoft.com/office/drawing/2016/5/13/chartex" xmlns:cx8="http://schemas.microsoft.com/office/drawing/2016/5/14/chartex" xmlns:mc="http://schemas.openxmlformats.org/markup-compatibility/2006" xmlns:aink="http://schemas.microsoft.com/office/drawing/2016/ink" xmlns:am3d="http://schemas.microsoft.com/office/drawing/2017/model3d" xmlns:o="urn:schemas-microsoft-com:office:office" xmlns:v="urn:schemas-microsoft-com:vml" xmlns:wp14="http://schemas.microsoft.com/office/word/2010/wordprocessingDrawing" xmlns:w10="urn:schemas-microsoft-com:office:word" xmlns:w="http://schemas.openxmlformats.org/wordprocessingml/2006/main" xmlns:w14="http://schemas.microsoft.com/office/word/2010/wordml" xmlns:w15="http://schemas.microsoft.com/office/word/2012/wordml" xmlns:w16cid="http://schemas.microsoft.com/office/word/2016/wordml/cid" xmlns:w16se="http://schemas.microsoft.com/office/word/2015/wordml/symex" xmlns:wpg="http://schemas.microsoft.com/office/word/2010/wordprocessingGroup" xmlns:wpi="http://schemas.microsoft.com/office/word/2010/wordprocessingInk" xmlns:wps="http://schemas.microsoft.com/office/word/2010/wordprocessingShape" xmlns:a14="http://schemas.microsoft.com/office/drawing/2010/main"/>
                       </a:ext>
                     </a:extLst>
                   </pic:spPr>
@@ -2864,7 +2957,7 @@
                     </a:ln>
                     <a:extLst>
                       <a:ext uri="{53640926-AAD7-44D8-BBD7-CCE9431645EC}">
-                        <a14:shadowObscured xmlns:a14="http://schemas.microsoft.com/office/drawing/2010/main" xmlns:wps="http://schemas.microsoft.com/office/word/2010/wordprocessingShape" xmlns:wpi="http://schemas.microsoft.com/office/word/2010/wordprocessingInk" xmlns:wpg="http://schemas.microsoft.com/office/word/2010/wordprocessingGroup" xmlns:w16se="http://schemas.microsoft.com/office/word/2015/wordml/symex" xmlns:w16cid="http://schemas.microsoft.com/office/word/2016/wordml/cid" xmlns:w15="http://schemas.microsoft.com/office/word/2012/wordml" xmlns:w14="http://schemas.microsoft.com/office/word/2010/wordml" xmlns:w="http://schemas.openxmlformats.org/wordprocessingml/2006/main" xmlns:w10="urn:schemas-microsoft-com:office:word" xmlns:wp14="http://schemas.microsoft.com/office/word/2010/wordprocessingDrawing" xmlns:v="urn:schemas-microsoft-com:vml" xmlns:o="urn:schemas-microsoft-com:office:office" xmlns:am3d="http://schemas.microsoft.com/office/drawing/2017/model3d" xmlns:aink="http://schemas.microsoft.com/office/drawing/2016/ink" xmlns:mc="http://schemas.openxmlformats.org/markup-compatibility/2006" xmlns:cx8="http://schemas.microsoft.com/office/drawing/2016/5/14/chartex" xmlns:cx7="http://schemas.microsoft.com/office/drawing/2016/5/13/chartex" xmlns:cx6="http://schemas.microsoft.com/office/drawing/2016/5/12/chartex" xmlns:cx5="http://schemas.microsoft.com/office/drawing/2016/5/11/chartex" xmlns:cx4="http://schemas.microsoft.com/office/drawing/2016/5/10/chartex" xmlns:cx3="http://schemas.microsoft.com/office/drawing/2016/5/9/chartex" xmlns:cx2="http://schemas.microsoft.com/office/drawing/2015/10/21/chartex" xmlns:cx1="http://schemas.microsoft.com/office/drawing/2015/9/8/chartex" xmlns:cx="http://schemas.microsoft.com/office/drawing/2014/chartex" xmlns:wpc="http://schemas.microsoft.com/office/word/2010/wordprocessingCanvas" xmlns=""/>
+                        <a14:shadowObscured xmlns="" xmlns:wpc="http://schemas.microsoft.com/office/word/2010/wordprocessingCanvas" xmlns:cx="http://schemas.microsoft.com/office/drawing/2014/chartex" xmlns:cx1="http://schemas.microsoft.com/office/drawing/2015/9/8/chartex" xmlns:cx2="http://schemas.microsoft.com/office/drawing/2015/10/21/chartex" xmlns:cx3="http://schemas.microsoft.com/office/drawing/2016/5/9/chartex" xmlns:cx4="http://schemas.microsoft.com/office/drawing/2016/5/10/chartex" xmlns:cx5="http://schemas.microsoft.com/office/drawing/2016/5/11/chartex" xmlns:cx6="http://schemas.microsoft.com/office/drawing/2016/5/12/chartex" xmlns:cx7="http://schemas.microsoft.com/office/drawing/2016/5/13/chartex" xmlns:cx8="http://schemas.microsoft.com/office/drawing/2016/5/14/chartex" xmlns:mc="http://schemas.openxmlformats.org/markup-compatibility/2006" xmlns:aink="http://schemas.microsoft.com/office/drawing/2016/ink" xmlns:am3d="http://schemas.microsoft.com/office/drawing/2017/model3d" xmlns:o="urn:schemas-microsoft-com:office:office" xmlns:v="urn:schemas-microsoft-com:vml" xmlns:wp14="http://schemas.microsoft.com/office/word/2010/wordprocessingDrawing" xmlns:w10="urn:schemas-microsoft-com:office:word" xmlns:w="http://schemas.openxmlformats.org/wordprocessingml/2006/main" xmlns:w14="http://schemas.microsoft.com/office/word/2010/wordml" xmlns:w15="http://schemas.microsoft.com/office/word/2012/wordml" xmlns:w16cid="http://schemas.microsoft.com/office/word/2016/wordml/cid" xmlns:w16se="http://schemas.microsoft.com/office/word/2015/wordml/symex" xmlns:wpg="http://schemas.microsoft.com/office/word/2010/wordprocessingGroup" xmlns:wpi="http://schemas.microsoft.com/office/word/2010/wordprocessingInk" xmlns:wps="http://schemas.microsoft.com/office/word/2010/wordprocessingShape" xmlns:a14="http://schemas.microsoft.com/office/drawing/2010/main"/>
                       </a:ext>
                     </a:extLst>
                   </pic:spPr>
@@ -2887,32 +2980,59 @@
         <w:pStyle w:val="Heading4"/>
       </w:pPr>
       <w:r>
+        <w:rPr>
+          <w:highlight w:val="yellow"/>
+        </w:rPr>
         <w:t>Task Create Admin Template (route=”/</w:t>
       </w:r>
       <w:r>
+        <w:rPr>
+          <w:highlight w:val="yellow"/>
+        </w:rPr>
         <w:t>R</w:t>
       </w:r>
       <w:r>
+        <w:rPr>
+          <w:highlight w:val="yellow"/>
+        </w:rPr>
         <w:t>eports</w:t>
       </w:r>
       <w:r>
+        <w:rPr>
+          <w:highlight w:val="yellow"/>
+        </w:rPr>
         <w:t>/</w:t>
       </w:r>
       <w:r>
+        <w:rPr>
+          <w:highlight w:val="yellow"/>
+        </w:rPr>
         <w:t>D</w:t>
       </w:r>
       <w:r>
+        <w:rPr>
+          <w:highlight w:val="yellow"/>
+        </w:rPr>
         <w:t>etails/</w:t>
       </w:r>
       <w:proofErr w:type="gramStart"/>
       <w:r>
+        <w:rPr>
+          <w:highlight w:val="yellow"/>
+        </w:rPr>
         <w:t>?id</w:t>
       </w:r>
       <w:proofErr w:type="gramEnd"/>
       <w:r>
+        <w:rPr>
+          <w:highlight w:val="yellow"/>
+        </w:rPr>
         <w:t>={id}</w:t>
       </w:r>
       <w:r>
+        <w:rPr>
+          <w:highlight w:val="yellow"/>
+        </w:rPr>
         <w:t>”) (logged in admin)</w:t>
       </w:r>
     </w:p>
@@ -2987,7 +3107,7 @@
                     </a:ln>
                     <a:extLst>
                       <a:ext uri="{53640926-AAD7-44D8-BBD7-CCE9431645EC}">
-                        <a14:shadowObscured xmlns:a14="http://schemas.microsoft.com/office/drawing/2010/main" xmlns:wps="http://schemas.microsoft.com/office/word/2010/wordprocessingShape" xmlns:wpi="http://schemas.microsoft.com/office/word/2010/wordprocessingInk" xmlns:wpg="http://schemas.microsoft.com/office/word/2010/wordprocessingGroup" xmlns:w16se="http://schemas.microsoft.com/office/word/2015/wordml/symex" xmlns:w16cid="http://schemas.microsoft.com/office/word/2016/wordml/cid" xmlns:w15="http://schemas.microsoft.com/office/word/2012/wordml" xmlns:w14="http://schemas.microsoft.com/office/word/2010/wordml" xmlns:w="http://schemas.openxmlformats.org/wordprocessingml/2006/main" xmlns:w10="urn:schemas-microsoft-com:office:word" xmlns:wp14="http://schemas.microsoft.com/office/word/2010/wordprocessingDrawing" xmlns:v="urn:schemas-microsoft-com:vml" xmlns:o="urn:schemas-microsoft-com:office:office" xmlns:am3d="http://schemas.microsoft.com/office/drawing/2017/model3d" xmlns:aink="http://schemas.microsoft.com/office/drawing/2016/ink" xmlns:mc="http://schemas.openxmlformats.org/markup-compatibility/2006" xmlns:cx8="http://schemas.microsoft.com/office/drawing/2016/5/14/chartex" xmlns:cx7="http://schemas.microsoft.com/office/drawing/2016/5/13/chartex" xmlns:cx6="http://schemas.microsoft.com/office/drawing/2016/5/12/chartex" xmlns:cx5="http://schemas.microsoft.com/office/drawing/2016/5/11/chartex" xmlns:cx4="http://schemas.microsoft.com/office/drawing/2016/5/10/chartex" xmlns:cx3="http://schemas.microsoft.com/office/drawing/2016/5/9/chartex" xmlns:cx2="http://schemas.microsoft.com/office/drawing/2015/10/21/chartex" xmlns:cx1="http://schemas.microsoft.com/office/drawing/2015/9/8/chartex" xmlns:cx="http://schemas.microsoft.com/office/drawing/2014/chartex" xmlns:wpc="http://schemas.microsoft.com/office/word/2010/wordprocessingCanvas" xmlns=""/>
+                        <a14:shadowObscured xmlns="" xmlns:wpc="http://schemas.microsoft.com/office/word/2010/wordprocessingCanvas" xmlns:cx="http://schemas.microsoft.com/office/drawing/2014/chartex" xmlns:cx1="http://schemas.microsoft.com/office/drawing/2015/9/8/chartex" xmlns:cx2="http://schemas.microsoft.com/office/drawing/2015/10/21/chartex" xmlns:cx3="http://schemas.microsoft.com/office/drawing/2016/5/9/chartex" xmlns:cx4="http://schemas.microsoft.com/office/drawing/2016/5/10/chartex" xmlns:cx5="http://schemas.microsoft.com/office/drawing/2016/5/11/chartex" xmlns:cx6="http://schemas.microsoft.com/office/drawing/2016/5/12/chartex" xmlns:cx7="http://schemas.microsoft.com/office/drawing/2016/5/13/chartex" xmlns:cx8="http://schemas.microsoft.com/office/drawing/2016/5/14/chartex" xmlns:mc="http://schemas.openxmlformats.org/markup-compatibility/2006" xmlns:aink="http://schemas.microsoft.com/office/drawing/2016/ink" xmlns:am3d="http://schemas.microsoft.com/office/drawing/2017/model3d" xmlns:o="urn:schemas-microsoft-com:office:office" xmlns:v="urn:schemas-microsoft-com:vml" xmlns:wp14="http://schemas.microsoft.com/office/word/2010/wordprocessingDrawing" xmlns:w10="urn:schemas-microsoft-com:office:word" xmlns:w="http://schemas.openxmlformats.org/wordprocessingml/2006/main" xmlns:w14="http://schemas.microsoft.com/office/word/2010/wordml" xmlns:w15="http://schemas.microsoft.com/office/word/2012/wordml" xmlns:w16cid="http://schemas.microsoft.com/office/word/2016/wordml/cid" xmlns:w16se="http://schemas.microsoft.com/office/word/2015/wordml/symex" xmlns:wpg="http://schemas.microsoft.com/office/word/2010/wordprocessingGroup" xmlns:wpi="http://schemas.microsoft.com/office/word/2010/wordprocessingInk" xmlns:wps="http://schemas.microsoft.com/office/word/2010/wordprocessingShape" xmlns:a14="http://schemas.microsoft.com/office/drawing/2010/main"/>
                       </a:ext>
                     </a:extLst>
                   </pic:spPr>
@@ -3257,443 +3377,628 @@
         <w:t>logout</w:t>
       </w:r>
       <w:r>
+        <w:rPr>
+          <w:highlight w:val="yellow"/>
+        </w:rPr>
         <w:t xml:space="preserve">, </w:t>
       </w:r>
       <w:r>
         <w:rPr>
           <w:rStyle w:val="CodeChar"/>
+          <w:highlight w:val="yellow"/>
         </w:rPr>
         <w:t>view</w:t>
       </w:r>
       <w:r>
+        <w:rPr>
+          <w:highlight w:val="yellow"/>
+        </w:rPr>
         <w:t xml:space="preserve"> </w:t>
       </w:r>
       <w:r>
         <w:rPr>
           <w:rStyle w:val="CodeChar"/>
+          <w:highlight w:val="yellow"/>
         </w:rPr>
         <w:t>all</w:t>
       </w:r>
       <w:r>
+        <w:rPr>
+          <w:highlight w:val="yellow"/>
+        </w:rPr>
         <w:t xml:space="preserve"> </w:t>
       </w:r>
       <w:r>
         <w:rPr>
           <w:rStyle w:val="CodeChar"/>
+          <w:highlight w:val="yellow"/>
         </w:rPr>
         <w:t>tasks</w:t>
       </w:r>
       <w:r>
+        <w:rPr>
+          <w:highlight w:val="yellow"/>
+        </w:rPr>
+        <w:t>,</w:t>
+      </w:r>
+      <w:r>
+        <w:t xml:space="preserve"> </w:t>
+      </w:r>
+      <w:r>
+        <w:rPr>
+          <w:b/>
+          <w:bCs/>
+        </w:rPr>
+        <w:t>report</w:t>
+      </w:r>
+      <w:r>
+        <w:t xml:space="preserve"> a </w:t>
+      </w:r>
+      <w:r>
+        <w:rPr>
+          <w:rStyle w:val="CodeChar"/>
+        </w:rPr>
+        <w:t>Task</w:t>
+      </w:r>
+      <w:r>
+        <w:t xml:space="preserve"> </w:t>
+      </w:r>
+      <w:r>
+        <w:t xml:space="preserve">and </w:t>
+      </w:r>
+      <w:r>
+        <w:rPr>
+          <w:b/>
+          <w:bCs/>
+          <w:highlight w:val="yellow"/>
+        </w:rPr>
+        <w:t>view details</w:t>
+      </w:r>
+      <w:r>
+        <w:rPr>
+          <w:highlight w:val="yellow"/>
+        </w:rPr>
+        <w:t xml:space="preserve"> about a </w:t>
+      </w:r>
+      <w:r>
+        <w:rPr>
+          <w:rStyle w:val="CodeChar"/>
+          <w:highlight w:val="yellow"/>
+        </w:rPr>
+        <w:t>Task</w:t>
+      </w:r>
+      <w:r>
+        <w:rPr>
+          <w:highlight w:val="yellow"/>
+        </w:rPr>
+        <w:t>.</w:t>
+      </w:r>
+    </w:p>
+    <w:p>
+      <w:r>
+        <w:rPr>
+          <w:highlight w:val="yellow"/>
+        </w:rPr>
+        <w:t xml:space="preserve">The </w:t>
+      </w:r>
+      <w:r>
+        <w:rPr>
+          <w:b/>
+          <w:highlight w:val="yellow"/>
+        </w:rPr>
+        <w:t>application</w:t>
+      </w:r>
+      <w:r>
+        <w:rPr>
+          <w:highlight w:val="yellow"/>
+        </w:rPr>
+        <w:t xml:space="preserve"> should provide </w:t>
+      </w:r>
+      <w:r>
+        <w:rPr>
+          <w:rStyle w:val="CodeChar"/>
+          <w:highlight w:val="yellow"/>
+        </w:rPr>
+        <w:t>Admins</w:t>
+      </w:r>
+      <w:r>
+        <w:rPr>
+          <w:highlight w:val="yellow"/>
+        </w:rPr>
+        <w:t xml:space="preserve"> (logged in</w:t>
+      </w:r>
+      <w:r>
+        <w:rPr>
+          <w:highlight w:val="yellow"/>
+        </w:rPr>
+        <w:t xml:space="preserve">, with </w:t>
+      </w:r>
+      <w:r>
+        <w:rPr>
+          <w:rStyle w:val="CodeChar"/>
+          <w:highlight w:val="yellow"/>
+        </w:rPr>
+        <w:t>role</w:t>
+      </w:r>
+      <w:r>
+        <w:rPr>
+          <w:highlight w:val="yellow"/>
+        </w:rPr>
+        <w:t xml:space="preserve"> - </w:t>
+      </w:r>
+      <w:r>
+        <w:rPr>
+          <w:rStyle w:val="CodeChar"/>
+          <w:highlight w:val="yellow"/>
+        </w:rPr>
+        <w:t>Admin</w:t>
+      </w:r>
+      <w:r>
+        <w:rPr>
+          <w:highlight w:val="yellow"/>
+        </w:rPr>
+        <w:t xml:space="preserve">) with the functionality to </w:t>
+      </w:r>
+      <w:r>
+        <w:rPr>
+          <w:rStyle w:val="CodeChar"/>
+          <w:highlight w:val="yellow"/>
+        </w:rPr>
+        <w:t>logout</w:t>
+      </w:r>
+      <w:r>
+        <w:rPr>
+          <w:highlight w:val="yellow"/>
+        </w:rPr>
         <w:t xml:space="preserve">, </w:t>
       </w:r>
       <w:r>
         <w:rPr>
-          <w:b/>
-          <w:bCs/>
+          <w:rStyle w:val="CodeChar"/>
+          <w:highlight w:val="yellow"/>
+        </w:rPr>
+        <w:t>view all</w:t>
+      </w:r>
+      <w:r>
+        <w:rPr>
+          <w:highlight w:val="yellow"/>
+        </w:rPr>
+        <w:t xml:space="preserve"> </w:t>
+      </w:r>
+      <w:r>
+        <w:rPr>
+          <w:rStyle w:val="CodeChar"/>
+          <w:highlight w:val="yellow"/>
+        </w:rPr>
+        <w:t>tasks</w:t>
+      </w:r>
+      <w:r>
+        <w:rPr>
+          <w:highlight w:val="yellow"/>
+        </w:rPr>
+        <w:t xml:space="preserve">, </w:t>
+      </w:r>
+      <w:r>
+        <w:rPr>
+          <w:b/>
+          <w:bCs/>
+          <w:highlight w:val="yellow"/>
         </w:rPr>
         <w:t>report</w:t>
       </w:r>
       <w:r>
+        <w:rPr>
+          <w:highlight w:val="yellow"/>
+        </w:rPr>
         <w:t xml:space="preserve"> a </w:t>
       </w:r>
       <w:r>
         <w:rPr>
           <w:rStyle w:val="CodeChar"/>
+          <w:highlight w:val="yellow"/>
         </w:rPr>
         <w:t>Task</w:t>
       </w:r>
       <w:r>
+        <w:rPr>
+          <w:highlight w:val="yellow"/>
+        </w:rPr>
+        <w:t xml:space="preserve">, </w:t>
+      </w:r>
+      <w:r>
+        <w:rPr>
+          <w:b/>
+          <w:bCs/>
+          <w:highlight w:val="yellow"/>
+        </w:rPr>
+        <w:t>view details</w:t>
+      </w:r>
+      <w:r>
+        <w:rPr>
+          <w:highlight w:val="yellow"/>
+        </w:rPr>
+        <w:t xml:space="preserve"> about a </w:t>
+      </w:r>
+      <w:r>
+        <w:rPr>
+          <w:rStyle w:val="CodeChar"/>
+          <w:highlight w:val="yellow"/>
+        </w:rPr>
+        <w:t>Task</w:t>
+      </w:r>
+      <w:r>
+        <w:rPr>
+          <w:highlight w:val="yellow"/>
+        </w:rPr>
+        <w:t xml:space="preserve">, </w:t>
+      </w:r>
+      <w:r>
+        <w:rPr>
+          <w:b/>
+          <w:bCs/>
+          <w:highlight w:val="yellow"/>
+        </w:rPr>
+        <w:t>create</w:t>
+      </w:r>
+      <w:r>
+        <w:rPr>
+          <w:highlight w:val="yellow"/>
+        </w:rPr>
+        <w:t xml:space="preserve"> a </w:t>
+      </w:r>
+      <w:r>
+        <w:rPr>
+          <w:rStyle w:val="CodeChar"/>
+          <w:highlight w:val="yellow"/>
+        </w:rPr>
+        <w:t>Task</w:t>
+      </w:r>
+      <w:r>
+        <w:rPr>
+          <w:highlight w:val="yellow"/>
+        </w:rPr>
+        <w:t xml:space="preserve">, </w:t>
+      </w:r>
+      <w:r>
+        <w:rPr>
+          <w:rStyle w:val="CodeChar"/>
+          <w:highlight w:val="yellow"/>
+        </w:rPr>
+        <w:t>view all</w:t>
+      </w:r>
+      <w:r>
+        <w:rPr>
+          <w:highlight w:val="yellow"/>
+        </w:rPr>
         <w:t xml:space="preserve"> </w:t>
       </w:r>
       <w:r>
-        <w:t xml:space="preserve">and </w:t>
-      </w:r>
-      <w:r>
-        <w:rPr>
-          <w:b/>
-          <w:bCs/>
+        <w:rPr>
+          <w:rStyle w:val="CodeChar"/>
+          <w:highlight w:val="yellow"/>
+        </w:rPr>
+        <w:t>Reports</w:t>
+      </w:r>
+      <w:r>
+        <w:rPr>
+          <w:highlight w:val="yellow"/>
+        </w:rPr>
+        <w:t xml:space="preserve">, </w:t>
+      </w:r>
+      <w:r>
+        <w:rPr>
+          <w:b/>
+          <w:bCs/>
+          <w:highlight w:val="yellow"/>
         </w:rPr>
         <w:t>view details</w:t>
       </w:r>
       <w:r>
+        <w:rPr>
+          <w:highlight w:val="yellow"/>
+        </w:rPr>
         <w:t xml:space="preserve"> about a </w:t>
       </w:r>
       <w:r>
         <w:rPr>
           <w:rStyle w:val="CodeChar"/>
+          <w:highlight w:val="yellow"/>
+        </w:rPr>
+        <w:t>Report</w:t>
+      </w:r>
+      <w:r>
+        <w:rPr>
+          <w:highlight w:val="yellow"/>
+        </w:rPr>
+        <w:t>.</w:t>
+      </w:r>
+    </w:p>
+    <w:p>
+      <w:pPr>
+        <w:rPr>
+          <w:highlight w:val="yellow"/>
+        </w:rPr>
+      </w:pPr>
+      <w:r>
+        <w:rPr>
+          <w:highlight w:val="yellow"/>
+        </w:rPr>
+        <w:t xml:space="preserve">The first User in the application should be assigned a </w:t>
+      </w:r>
+      <w:r>
+        <w:rPr>
+          <w:b/>
+          <w:bCs/>
+          <w:highlight w:val="yellow"/>
+        </w:rPr>
+        <w:t>role</w:t>
+      </w:r>
+      <w:r>
+        <w:rPr>
+          <w:highlight w:val="yellow"/>
+        </w:rPr>
+        <w:t xml:space="preserve"> – </w:t>
+      </w:r>
+      <w:r>
+        <w:rPr>
+          <w:rStyle w:val="CodeChar"/>
+          <w:highlight w:val="yellow"/>
+        </w:rPr>
+        <w:t>Admin</w:t>
+      </w:r>
+      <w:r>
+        <w:rPr>
+          <w:highlight w:val="yellow"/>
+        </w:rPr>
+        <w:t>.</w:t>
+      </w:r>
+    </w:p>
+    <w:p>
+      <w:r>
+        <w:rPr>
+          <w:highlight w:val="yellow"/>
+        </w:rPr>
+        <w:t xml:space="preserve">When you register a new </w:t>
+      </w:r>
+      <w:r>
+        <w:rPr>
+          <w:rStyle w:val="CodeChar"/>
+          <w:highlight w:val="yellow"/>
+        </w:rPr>
+        <w:t>User</w:t>
+      </w:r>
+      <w:r>
+        <w:rPr>
+          <w:highlight w:val="yellow"/>
+        </w:rPr>
+        <w:t>, it should be assigned</w:t>
+      </w:r>
+      <w:r>
+        <w:rPr>
+          <w:highlight w:val="yellow"/>
+        </w:rPr>
+        <w:t xml:space="preserve"> a </w:t>
+      </w:r>
+      <w:r>
+        <w:rPr>
+          <w:b/>
+          <w:bCs/>
+          <w:highlight w:val="yellow"/>
+        </w:rPr>
+        <w:t>role</w:t>
+      </w:r>
+      <w:r>
+        <w:rPr>
+          <w:highlight w:val="yellow"/>
+        </w:rPr>
+        <w:t xml:space="preserve"> – </w:t>
+      </w:r>
+      <w:r>
+        <w:rPr>
+          <w:rStyle w:val="CodeChar"/>
+          <w:highlight w:val="yellow"/>
+        </w:rPr>
+        <w:t>User</w:t>
+      </w:r>
+      <w:r>
+        <w:rPr>
+          <w:highlight w:val="yellow"/>
+        </w:rPr>
+        <w:t>.</w:t>
+      </w:r>
+    </w:p>
+    <w:p>
+      <w:pPr>
+        <w:pStyle w:val="Heading3"/>
+      </w:pPr>
+      <w:r>
+        <w:t>Users</w:t>
+      </w:r>
+    </w:p>
+    <w:p>
+      <w:r>
+        <w:rPr>
+          <w:rStyle w:val="CodeChar"/>
+          <w:highlight w:val="yellow"/>
+        </w:rPr>
+        <w:t>Users</w:t>
+      </w:r>
+      <w:r>
+        <w:rPr>
+          <w:highlight w:val="yellow"/>
+        </w:rPr>
+        <w:t xml:space="preserve"> can </w:t>
+      </w:r>
+      <w:r>
+        <w:rPr>
+          <w:b/>
+          <w:bCs/>
+          <w:highlight w:val="yellow"/>
+        </w:rPr>
+        <w:t>report</w:t>
+      </w:r>
+      <w:r>
+        <w:rPr>
+          <w:highlight w:val="yellow"/>
+        </w:rPr>
+        <w:t xml:space="preserve"> or </w:t>
+      </w:r>
+      <w:r>
+        <w:rPr>
+          <w:b/>
+          <w:bCs/>
+          <w:highlight w:val="yellow"/>
+        </w:rPr>
+        <w:t xml:space="preserve">Tasks </w:t>
+      </w:r>
+      <w:r>
+        <w:rPr>
+          <w:highlight w:val="yellow"/>
+        </w:rPr>
+        <w:t>or</w:t>
+      </w:r>
+      <w:r>
+        <w:rPr>
+          <w:b/>
+          <w:bCs/>
+          <w:highlight w:val="yellow"/>
+        </w:rPr>
+        <w:t xml:space="preserve"> view details </w:t>
+      </w:r>
+      <w:r>
+        <w:rPr>
+          <w:highlight w:val="yellow"/>
+        </w:rPr>
+        <w:t>about</w:t>
+      </w:r>
+      <w:r>
+        <w:rPr>
+          <w:b/>
+          <w:bCs/>
+          <w:highlight w:val="yellow"/>
+        </w:rPr>
+        <w:t xml:space="preserve"> </w:t>
+      </w:r>
+      <w:r>
+        <w:rPr>
+          <w:highlight w:val="yellow"/>
+        </w:rPr>
+        <w:t>them</w:t>
+      </w:r>
+      <w:r>
+        <w:rPr>
+          <w:highlight w:val="yellow"/>
+        </w:rPr>
+        <w:t xml:space="preserve">. If a </w:t>
+      </w:r>
+      <w:r>
+        <w:rPr>
+          <w:rStyle w:val="CodeChar"/>
+          <w:highlight w:val="yellow"/>
         </w:rPr>
         <w:t>Task</w:t>
       </w:r>
       <w:r>
-        <w:t>.</w:t>
-      </w:r>
-    </w:p>
-    <w:p>
-      <w:r>
-        <w:t xml:space="preserve">The </w:t>
-      </w:r>
-      <w:r>
-        <w:rPr>
-          <w:b/>
-        </w:rPr>
-        <w:t>application</w:t>
-      </w:r>
-      <w:r>
-        <w:t xml:space="preserve"> should provide </w:t>
-      </w:r>
-      <w:r>
-        <w:rPr>
-          <w:rStyle w:val="CodeChar"/>
-        </w:rPr>
-        <w:t>Admins</w:t>
-      </w:r>
-      <w:r>
-        <w:t xml:space="preserve"> (logged in</w:t>
-      </w:r>
-      <w:r>
-        <w:t xml:space="preserve">, with </w:t>
-      </w:r>
-      <w:r>
-        <w:rPr>
-          <w:rStyle w:val="CodeChar"/>
-        </w:rPr>
-        <w:t>role</w:t>
-      </w:r>
-      <w:r>
-        <w:t xml:space="preserve"> - </w:t>
-      </w:r>
-      <w:r>
-        <w:rPr>
-          <w:rStyle w:val="CodeChar"/>
-        </w:rPr>
-        <w:t>Admin</w:t>
-      </w:r>
-      <w:r>
-        <w:t xml:space="preserve">) with the functionality to </w:t>
-      </w:r>
-      <w:r>
-        <w:rPr>
-          <w:rStyle w:val="CodeChar"/>
-        </w:rPr>
-        <w:t>logout</w:t>
-      </w:r>
-      <w:r>
-        <w:t xml:space="preserve">, </w:t>
-      </w:r>
-      <w:r>
-        <w:rPr>
-          <w:rStyle w:val="CodeChar"/>
-        </w:rPr>
-        <w:t>view all</w:t>
-      </w:r>
-      <w:r>
+        <w:rPr>
+          <w:highlight w:val="yellow"/>
+        </w:rPr>
+        <w:t xml:space="preserve"> is </w:t>
+      </w:r>
+      <w:r>
+        <w:rPr>
+          <w:b/>
+          <w:bCs/>
+          <w:highlight w:val="yellow"/>
+        </w:rPr>
+        <w:t>NOT</w:t>
+      </w:r>
+      <w:r>
+        <w:rPr>
+          <w:b/>
+          <w:bCs/>
+          <w:highlight w:val="yellow"/>
+        </w:rPr>
         <w:t xml:space="preserve"> </w:t>
       </w:r>
       <w:r>
         <w:rPr>
-          <w:rStyle w:val="CodeChar"/>
-        </w:rPr>
-        <w:t>tasks</w:t>
-      </w:r>
-      <w:r>
-        <w:t xml:space="preserve">, </w:t>
-      </w:r>
-      <w:r>
-        <w:rPr>
-          <w:b/>
-          <w:bCs/>
+          <w:b/>
+          <w:bCs/>
+          <w:highlight w:val="yellow"/>
         </w:rPr>
         <w:t>report</w:t>
       </w:r>
       <w:r>
-        <w:t xml:space="preserve"> a </w:t>
-      </w:r>
-      <w:r>
-        <w:rPr>
-          <w:rStyle w:val="CodeChar"/>
-        </w:rPr>
-        <w:t>Task</w:t>
-      </w:r>
-      <w:r>
-        <w:t xml:space="preserve">, </w:t>
-      </w:r>
-      <w:r>
-        <w:rPr>
-          <w:b/>
-          <w:bCs/>
-        </w:rPr>
-        <w:t>view details</w:t>
-      </w:r>
-      <w:r>
-        <w:t xml:space="preserve"> about a </w:t>
-      </w:r>
-      <w:r>
-        <w:rPr>
-          <w:rStyle w:val="CodeChar"/>
-        </w:rPr>
-        <w:t>Task</w:t>
-      </w:r>
-      <w:r>
-        <w:t xml:space="preserve">, </w:t>
-      </w:r>
-      <w:r>
-        <w:rPr>
-          <w:b/>
-          <w:bCs/>
-        </w:rPr>
-        <w:t>create</w:t>
-      </w:r>
-      <w:r>
-        <w:t xml:space="preserve"> a </w:t>
-      </w:r>
-      <w:r>
-        <w:rPr>
-          <w:rStyle w:val="CodeChar"/>
-        </w:rPr>
-        <w:t>Task</w:t>
-      </w:r>
-      <w:r>
-        <w:t xml:space="preserve">, </w:t>
-      </w:r>
-      <w:r>
-        <w:rPr>
-          <w:rStyle w:val="CodeChar"/>
-        </w:rPr>
-        <w:t>view all</w:t>
-      </w:r>
-      <w:r>
+        <w:rPr>
+          <w:b/>
+          <w:bCs/>
+          <w:highlight w:val="yellow"/>
+        </w:rPr>
+        <w:t>ed</w:t>
+      </w:r>
+      <w:r>
+        <w:rPr>
+          <w:highlight w:val="yellow"/>
+        </w:rPr>
+        <w:t xml:space="preserve">, it should be represented on the </w:t>
+      </w:r>
+      <w:r>
+        <w:rPr>
+          <w:rStyle w:val="Heading5Char"/>
+          <w:highlight w:val="yellow"/>
+        </w:rPr>
+        <w:t>Index</w:t>
+      </w:r>
+      <w:r>
+        <w:rPr>
+          <w:highlight w:val="yellow"/>
+        </w:rPr>
         <w:t xml:space="preserve"> </w:t>
       </w:r>
       <w:r>
         <w:rPr>
-          <w:rStyle w:val="CodeChar"/>
-        </w:rPr>
-        <w:t>Reports</w:t>
-      </w:r>
-      <w:r>
-        <w:t xml:space="preserve">, </w:t>
-      </w:r>
-      <w:r>
-        <w:rPr>
-          <w:b/>
-          <w:bCs/>
-        </w:rPr>
-        <w:t>view details</w:t>
-      </w:r>
-      <w:r>
-        <w:t xml:space="preserve"> about a </w:t>
-      </w:r>
-      <w:r>
-        <w:rPr>
-          <w:rStyle w:val="CodeChar"/>
+          <w:rStyle w:val="Heading5Char"/>
+          <w:highlight w:val="yellow"/>
+        </w:rPr>
+        <w:t>page</w:t>
+      </w:r>
+      <w:r>
+        <w:rPr>
+          <w:highlight w:val="yellow"/>
+        </w:rPr>
+        <w:t xml:space="preserve"> as a rectangular element, which holds </w:t>
+      </w:r>
+      <w:r>
+        <w:rPr>
+          <w:b/>
+          <w:bCs/>
+          <w:highlight w:val="yellow"/>
+        </w:rPr>
+        <w:t>2 buttons</w:t>
+      </w:r>
+      <w:r>
+        <w:rPr>
+          <w:highlight w:val="yellow"/>
+        </w:rPr>
+        <w:t xml:space="preserve"> at its bottom – [</w:t>
+      </w:r>
+      <w:r>
+        <w:rPr>
+          <w:rStyle w:val="CodeChar"/>
+          <w:highlight w:val="yellow"/>
         </w:rPr>
         <w:t>Report</w:t>
       </w:r>
       <w:r>
-        <w:t>.</w:t>
-      </w:r>
-    </w:p>
-    <w:p>
-      <w:r>
-        <w:t xml:space="preserve">The first User in the application should be assigned a </w:t>
-      </w:r>
-      <w:r>
-        <w:rPr>
-          <w:b/>
-          <w:bCs/>
-        </w:rPr>
-        <w:t>role</w:t>
-      </w:r>
-      <w:r>
-        <w:t xml:space="preserve"> – </w:t>
-      </w:r>
-      <w:r>
-        <w:rPr>
-          <w:rStyle w:val="CodeChar"/>
-        </w:rPr>
-        <w:t>Admin</w:t>
-      </w:r>
-      <w:r>
-        <w:t>.</w:t>
-      </w:r>
-    </w:p>
-    <w:p>
-      <w:r>
-        <w:t xml:space="preserve">When you register a new </w:t>
-      </w:r>
-      <w:r>
-        <w:rPr>
-          <w:rStyle w:val="CodeChar"/>
-        </w:rPr>
-        <w:t>User</w:t>
-      </w:r>
-      <w:r>
-        <w:t>, it should be assigned</w:t>
-      </w:r>
-      <w:r>
-        <w:t xml:space="preserve"> a </w:t>
-      </w:r>
-      <w:r>
-        <w:rPr>
-          <w:b/>
-          <w:bCs/>
-        </w:rPr>
-        <w:t>role</w:t>
-      </w:r>
-      <w:r>
-        <w:t xml:space="preserve"> – </w:t>
-      </w:r>
-      <w:r>
-        <w:rPr>
-          <w:rStyle w:val="CodeChar"/>
-        </w:rPr>
-        <w:t>User</w:t>
-      </w:r>
-      <w:r>
-        <w:t>.</w:t>
-      </w:r>
-    </w:p>
-    <w:p>
-      <w:pPr>
-        <w:pStyle w:val="Heading3"/>
-      </w:pPr>
-      <w:r>
-        <w:t>Users</w:t>
-      </w:r>
-    </w:p>
-    <w:p>
-      <w:r>
-        <w:rPr>
-          <w:rStyle w:val="CodeChar"/>
-        </w:rPr>
-        <w:t>Users</w:t>
-      </w:r>
-      <w:r>
-        <w:t xml:space="preserve"> can </w:t>
-      </w:r>
-      <w:r>
-        <w:rPr>
-          <w:b/>
-          <w:bCs/>
-        </w:rPr>
-        <w:t>report</w:t>
-      </w:r>
-      <w:r>
-        <w:t xml:space="preserve"> or </w:t>
-      </w:r>
-      <w:r>
-        <w:rPr>
-          <w:b/>
-          <w:bCs/>
-        </w:rPr>
-        <w:t xml:space="preserve">Tasks </w:t>
-      </w:r>
-      <w:r>
-        <w:t>or</w:t>
-      </w:r>
-      <w:r>
-        <w:rPr>
-          <w:b/>
-          <w:bCs/>
-        </w:rPr>
-        <w:t xml:space="preserve"> view details </w:t>
-      </w:r>
-      <w:r>
-        <w:t>about</w:t>
-      </w:r>
-      <w:r>
-        <w:rPr>
-          <w:b/>
-          <w:bCs/>
-        </w:rPr>
-        <w:t xml:space="preserve"> </w:t>
-      </w:r>
-      <w:r>
-        <w:t>them</w:t>
-      </w:r>
-      <w:r>
-        <w:t xml:space="preserve">. If a </w:t>
-      </w:r>
-      <w:r>
-        <w:rPr>
-          <w:rStyle w:val="CodeChar"/>
-        </w:rPr>
-        <w:t>Task</w:t>
-      </w:r>
-      <w:r>
-        <w:t xml:space="preserve"> is </w:t>
-      </w:r>
-      <w:r>
-        <w:rPr>
-          <w:b/>
-          <w:bCs/>
-        </w:rPr>
-        <w:t>NOT</w:t>
-      </w:r>
-      <w:r>
-        <w:rPr>
-          <w:b/>
-          <w:bCs/>
-        </w:rPr>
-        <w:t xml:space="preserve"> </w:t>
-      </w:r>
-      <w:r>
-        <w:rPr>
-          <w:b/>
-          <w:bCs/>
-        </w:rPr>
-        <w:t>report</w:t>
-      </w:r>
-      <w:r>
-        <w:rPr>
-          <w:b/>
-          <w:bCs/>
-        </w:rPr>
-        <w:t>ed</w:t>
-      </w:r>
-      <w:r>
-        <w:t xml:space="preserve">, it should be represented on the </w:t>
-      </w:r>
-      <w:r>
-        <w:rPr>
-          <w:rStyle w:val="Heading5Char"/>
-        </w:rPr>
-        <w:t>Index</w:t>
-      </w:r>
-      <w:r>
-        <w:t xml:space="preserve"> </w:t>
-      </w:r>
-      <w:r>
-        <w:rPr>
-          <w:rStyle w:val="Heading5Char"/>
-        </w:rPr>
-        <w:t>page</w:t>
-      </w:r>
-      <w:r>
-        <w:t xml:space="preserve"> as a rectangular element, which holds </w:t>
-      </w:r>
-      <w:r>
-        <w:rPr>
-          <w:b/>
-          <w:bCs/>
-        </w:rPr>
-        <w:t>2 buttons</w:t>
-      </w:r>
-      <w:r>
-        <w:t xml:space="preserve"> at its bottom – [</w:t>
-      </w:r>
-      <w:r>
-        <w:rPr>
-          <w:rStyle w:val="CodeChar"/>
-        </w:rPr>
-        <w:t>Report</w:t>
-      </w:r>
-      <w:r>
+        <w:rPr>
+          <w:highlight w:val="yellow"/>
+        </w:rPr>
         <w:t>] and [</w:t>
       </w:r>
       <w:r>
         <w:rPr>
           <w:rStyle w:val="CodeChar"/>
+          <w:highlight w:val="yellow"/>
         </w:rPr>
         <w:t>Details</w:t>
       </w:r>
@@ -3711,6 +4016,9 @@
           <w:ilvl w:val="0"/>
           <w:numId w:val="12"/>
         </w:numPr>
+        <w:rPr>
+          <w:highlight w:val="yellow"/>
+        </w:rPr>
       </w:pPr>
       <w:r>
         <w:lastRenderedPageBreak/>
@@ -3772,24 +4080,35 @@
         <w:t xml:space="preserve">) </w:t>
       </w:r>
       <w:r>
+        <w:rPr>
+          <w:highlight w:val="yellow"/>
+        </w:rPr>
         <w:t xml:space="preserve">and a </w:t>
       </w:r>
       <w:r>
         <w:rPr>
           <w:rStyle w:val="CodeChar"/>
+          <w:highlight w:val="yellow"/>
         </w:rPr>
         <w:t>Report</w:t>
       </w:r>
       <w:r>
+        <w:rPr>
+          <w:highlight w:val="yellow"/>
+        </w:rPr>
         <w:t xml:space="preserve"> </w:t>
       </w:r>
       <w:r>
+        <w:rPr>
+          <w:highlight w:val="yellow"/>
+        </w:rPr>
         <w:t xml:space="preserve">should be created with the </w:t>
       </w:r>
       <w:r>
         <w:rPr>
           <w:b/>
           <w:bCs/>
+          <w:highlight w:val="yellow"/>
         </w:rPr>
         <w:t xml:space="preserve">given </w:t>
       </w:r>
@@ -3797,6 +4116,7 @@
         <w:rPr>
           <w:b/>
           <w:bCs/>
+          <w:highlight w:val="yellow"/>
         </w:rPr>
         <w:t>T</w:t>
       </w:r>
@@ -3804,51 +4124,74 @@
         <w:rPr>
           <w:b/>
           <w:bCs/>
+          <w:highlight w:val="yellow"/>
         </w:rPr>
         <w:t>ask</w:t>
       </w:r>
       <w:r>
+        <w:rPr>
+          <w:highlight w:val="yellow"/>
+        </w:rPr>
         <w:t xml:space="preserve"> and </w:t>
       </w:r>
       <w:r>
+        <w:rPr>
+          <w:highlight w:val="yellow"/>
+        </w:rPr>
         <w:t xml:space="preserve">the </w:t>
       </w:r>
       <w:r>
         <w:rPr>
           <w:b/>
           <w:bCs/>
+          <w:highlight w:val="yellow"/>
         </w:rPr>
         <w:t>current Date</w:t>
       </w:r>
       <w:r>
+        <w:rPr>
+          <w:highlight w:val="yellow"/>
+        </w:rPr>
         <w:t xml:space="preserve"> as </w:t>
       </w:r>
       <w:r>
         <w:rPr>
           <w:rStyle w:val="CodeChar"/>
+          <w:highlight w:val="yellow"/>
         </w:rPr>
         <w:t>ReportedOn</w:t>
       </w:r>
       <w:r>
+        <w:rPr>
+          <w:highlight w:val="yellow"/>
+        </w:rPr>
         <w:t xml:space="preserve">, and the </w:t>
       </w:r>
       <w:r>
         <w:rPr>
           <w:b/>
           <w:bCs/>
+          <w:highlight w:val="yellow"/>
         </w:rPr>
         <w:t>current user</w:t>
       </w:r>
       <w:r>
+        <w:rPr>
+          <w:highlight w:val="yellow"/>
+        </w:rPr>
         <w:t xml:space="preserve"> as </w:t>
       </w:r>
       <w:r>
         <w:rPr>
           <w:rStyle w:val="CodeChar"/>
+          <w:highlight w:val="yellow"/>
         </w:rPr>
         <w:t>Reporter</w:t>
       </w:r>
       <w:r>
+        <w:rPr>
+          <w:highlight w:val="yellow"/>
+        </w:rPr>
         <w:t>.</w:t>
       </w:r>
     </w:p>
@@ -3859,55 +4202,81 @@
           <w:ilvl w:val="0"/>
           <w:numId w:val="12"/>
         </w:numPr>
-      </w:pPr>
-      <w:r>
+        <w:rPr>
+          <w:highlight w:val="yellow"/>
+        </w:rPr>
+      </w:pPr>
+      <w:r>
+        <w:rPr>
+          <w:highlight w:val="yellow"/>
+        </w:rPr>
         <w:t>Upon clicking the [</w:t>
       </w:r>
       <w:r>
         <w:rPr>
           <w:rStyle w:val="CodeChar"/>
+          <w:highlight w:val="yellow"/>
         </w:rPr>
         <w:t>Details</w:t>
       </w:r>
       <w:r>
+        <w:rPr>
+          <w:highlight w:val="yellow"/>
+        </w:rPr>
         <w:t xml:space="preserve">] button, the </w:t>
       </w:r>
       <w:r>
         <w:rPr>
           <w:b/>
           <w:bCs/>
+          <w:highlight w:val="yellow"/>
         </w:rPr>
         <w:t>current user</w:t>
       </w:r>
       <w:r>
+        <w:rPr>
+          <w:highlight w:val="yellow"/>
+        </w:rPr>
         <w:t xml:space="preserve"> should be </w:t>
       </w:r>
       <w:r>
         <w:rPr>
           <w:b/>
           <w:bCs/>
+          <w:highlight w:val="yellow"/>
         </w:rPr>
         <w:t>redirected</w:t>
       </w:r>
       <w:r>
+        <w:rPr>
+          <w:highlight w:val="yellow"/>
+        </w:rPr>
         <w:t xml:space="preserve"> to the </w:t>
       </w:r>
       <w:r>
         <w:rPr>
           <w:rStyle w:val="CodeChar"/>
+          <w:highlight w:val="yellow"/>
         </w:rPr>
         <w:t>Task</w:t>
       </w:r>
       <w:r>
+        <w:rPr>
+          <w:highlight w:val="yellow"/>
+        </w:rPr>
         <w:t xml:space="preserve">’s </w:t>
       </w:r>
       <w:r>
         <w:rPr>
           <w:rStyle w:val="Heading5Char"/>
+          <w:highlight w:val="yellow"/>
         </w:rPr>
         <w:t>Details Page</w:t>
       </w:r>
       <w:r>
+        <w:rPr>
+          <w:highlight w:val="yellow"/>
+        </w:rPr>
         <w:t>.</w:t>
       </w:r>
     </w:p>
@@ -4024,200 +4393,296 @@
         </w:rPr>
       </w:pPr>
       <w:r>
+        <w:rPr>
+          <w:highlight w:val="yellow"/>
+        </w:rPr>
         <w:t xml:space="preserve">Tasks </w:t>
       </w:r>
       <w:r>
+        <w:rPr>
+          <w:highlight w:val="yellow"/>
+        </w:rPr>
         <w:t>are naturally just data entities. They don’t have much business logic around themselves.</w:t>
       </w:r>
       <w:r>
+        <w:rPr>
+          <w:highlight w:val="yellow"/>
+        </w:rPr>
         <w:t xml:space="preserve"> There is however one property called </w:t>
       </w:r>
       <w:r>
         <w:rPr>
           <w:rStyle w:val="CodeChar"/>
+          <w:highlight w:val="yellow"/>
         </w:rPr>
         <w:t>Level</w:t>
       </w:r>
       <w:r>
+        <w:rPr>
+          <w:highlight w:val="yellow"/>
+        </w:rPr>
         <w:t xml:space="preserve"> which is </w:t>
       </w:r>
       <w:r>
         <w:rPr>
           <w:b/>
           <w:bCs/>
+          <w:highlight w:val="yellow"/>
         </w:rPr>
         <w:t>represented</w:t>
       </w:r>
       <w:r>
+        <w:rPr>
+          <w:highlight w:val="yellow"/>
+        </w:rPr>
         <w:t xml:space="preserve"> here and there. The </w:t>
       </w:r>
       <w:r>
         <w:rPr>
           <w:rStyle w:val="CodeChar"/>
+          <w:highlight w:val="yellow"/>
         </w:rPr>
         <w:t>Level</w:t>
       </w:r>
       <w:r>
+        <w:rPr>
+          <w:highlight w:val="yellow"/>
+        </w:rPr>
         <w:t xml:space="preserve"> is defined by the </w:t>
       </w:r>
       <w:r>
         <w:rPr>
           <w:b/>
           <w:bCs/>
+          <w:highlight w:val="yellow"/>
         </w:rPr>
         <w:t>count</w:t>
       </w:r>
       <w:r>
+        <w:rPr>
+          <w:highlight w:val="yellow"/>
+        </w:rPr>
         <w:t xml:space="preserve"> of </w:t>
       </w:r>
       <w:r>
         <w:rPr>
           <w:b/>
           <w:bCs/>
+          <w:highlight w:val="yellow"/>
         </w:rPr>
         <w:t>sectors</w:t>
       </w:r>
       <w:r>
+        <w:rPr>
+          <w:highlight w:val="yellow"/>
+        </w:rPr>
         <w:t xml:space="preserve"> the </w:t>
       </w:r>
       <w:r>
         <w:rPr>
           <w:b/>
           <w:bCs/>
+          <w:highlight w:val="yellow"/>
         </w:rPr>
         <w:t>Task</w:t>
       </w:r>
       <w:r>
+        <w:rPr>
+          <w:highlight w:val="yellow"/>
+        </w:rPr>
         <w:t xml:space="preserve"> </w:t>
       </w:r>
       <w:r>
         <w:rPr>
           <w:b/>
           <w:bCs/>
+          <w:highlight w:val="yellow"/>
         </w:rPr>
         <w:t>affects</w:t>
       </w:r>
       <w:r>
+        <w:rPr>
+          <w:highlight w:val="yellow"/>
+        </w:rPr>
         <w:t xml:space="preserve">. It can be </w:t>
       </w:r>
       <w:r>
+        <w:rPr>
+          <w:highlight w:val="yellow"/>
+        </w:rPr>
         <w:t xml:space="preserve">a minimum of </w:t>
       </w:r>
       <w:r>
         <w:rPr>
           <w:rStyle w:val="CodeChar"/>
+          <w:highlight w:val="yellow"/>
         </w:rPr>
         <w:t>Level</w:t>
       </w:r>
       <w:r>
+        <w:rPr>
+          <w:highlight w:val="yellow"/>
+        </w:rPr>
         <w:t xml:space="preserve"> </w:t>
       </w:r>
       <w:r>
         <w:rPr>
           <w:rStyle w:val="CodeChar"/>
+          <w:highlight w:val="yellow"/>
         </w:rPr>
         <w:t>0</w:t>
       </w:r>
       <w:r>
+        <w:rPr>
+          <w:highlight w:val="yellow"/>
+        </w:rPr>
         <w:t xml:space="preserve"> (no </w:t>
       </w:r>
       <w:r>
         <w:rPr>
           <w:rStyle w:val="CodeChar"/>
+          <w:highlight w:val="yellow"/>
         </w:rPr>
         <w:t>affected</w:t>
       </w:r>
       <w:bookmarkStart w:id="1" w:name="_GoBack"/>
       <w:r>
+        <w:rPr>
+          <w:highlight w:val="yellow"/>
+        </w:rPr>
         <w:t xml:space="preserve"> </w:t>
       </w:r>
       <w:bookmarkEnd w:id="1"/>
       <w:r>
         <w:rPr>
           <w:rStyle w:val="CodeChar"/>
+          <w:highlight w:val="yellow"/>
         </w:rPr>
         <w:t>sectors</w:t>
       </w:r>
       <w:r>
+        <w:rPr>
+          <w:highlight w:val="yellow"/>
+        </w:rPr>
         <w:t xml:space="preserve"> chosen upon creation)</w:t>
       </w:r>
       <w:r>
+        <w:rPr>
+          <w:highlight w:val="yellow"/>
+        </w:rPr>
         <w:t xml:space="preserve"> and</w:t>
       </w:r>
       <w:r>
+        <w:rPr>
+          <w:highlight w:val="yellow"/>
+        </w:rPr>
         <w:t xml:space="preserve"> </w:t>
       </w:r>
       <w:r>
+        <w:rPr>
+          <w:highlight w:val="yellow"/>
+        </w:rPr>
         <w:t xml:space="preserve">a </w:t>
       </w:r>
       <w:r>
         <w:rPr>
           <w:b/>
           <w:bCs/>
+          <w:highlight w:val="yellow"/>
         </w:rPr>
         <w:t>maximum</w:t>
       </w:r>
       <w:r>
+        <w:rPr>
+          <w:highlight w:val="yellow"/>
+        </w:rPr>
         <w:t xml:space="preserve"> of </w:t>
       </w:r>
       <w:r>
         <w:rPr>
           <w:rStyle w:val="CodeChar"/>
+          <w:highlight w:val="yellow"/>
         </w:rPr>
         <w:t>Level 5</w:t>
       </w:r>
       <w:r>
+        <w:rPr>
+          <w:highlight w:val="yellow"/>
+        </w:rPr>
         <w:t xml:space="preserve"> (all </w:t>
       </w:r>
       <w:r>
         <w:rPr>
           <w:rStyle w:val="CodeChar"/>
+          <w:highlight w:val="yellow"/>
         </w:rPr>
         <w:t>affected sectors</w:t>
       </w:r>
       <w:r>
+        <w:rPr>
+          <w:highlight w:val="yellow"/>
+        </w:rPr>
         <w:t xml:space="preserve"> chosen upon creation)</w:t>
       </w:r>
       <w:r>
+        <w:rPr>
+          <w:highlight w:val="yellow"/>
+        </w:rPr>
         <w:t xml:space="preserve">. The </w:t>
       </w:r>
       <w:r>
         <w:rPr>
           <w:rStyle w:val="CodeChar"/>
+          <w:highlight w:val="yellow"/>
         </w:rPr>
         <w:t>Level</w:t>
       </w:r>
       <w:r>
+        <w:rPr>
+          <w:highlight w:val="yellow"/>
+        </w:rPr>
         <w:t xml:space="preserve"> should </w:t>
       </w:r>
       <w:r>
         <w:rPr>
           <w:b/>
           <w:bCs/>
+          <w:highlight w:val="yellow"/>
         </w:rPr>
         <w:t>NOT</w:t>
       </w:r>
       <w:r>
+        <w:rPr>
+          <w:highlight w:val="yellow"/>
+        </w:rPr>
         <w:t xml:space="preserve"> be </w:t>
       </w:r>
       <w:r>
         <w:rPr>
           <w:b/>
           <w:bCs/>
+          <w:highlight w:val="yellow"/>
         </w:rPr>
         <w:t>stored</w:t>
       </w:r>
       <w:r>
+        <w:rPr>
+          <w:highlight w:val="yellow"/>
+        </w:rPr>
         <w:t xml:space="preserve"> in the </w:t>
       </w:r>
       <w:r>
         <w:rPr>
           <w:b/>
           <w:bCs/>
+          <w:highlight w:val="yellow"/>
         </w:rPr>
         <w:t>Database</w:t>
       </w:r>
       <w:r>
+        <w:rPr>
+          <w:highlight w:val="yellow"/>
+        </w:rPr>
         <w:t>.</w:t>
       </w:r>
     </w:p>
@@ -4230,126 +4695,190 @@
       </w:r>
     </w:p>
     <w:p>
-      <w:r>
+      <w:pPr>
+        <w:rPr>
+          <w:highlight w:val="yellow"/>
+        </w:rPr>
+      </w:pPr>
+      <w:r>
+        <w:rPr>
+          <w:highlight w:val="yellow"/>
+        </w:rPr>
         <w:t>Reports are also just data entities. They don’t have much business logic around themselves.</w:t>
       </w:r>
       <w:r>
+        <w:rPr>
+          <w:highlight w:val="yellow"/>
+        </w:rPr>
         <w:t xml:space="preserve"> When </w:t>
       </w:r>
       <w:r>
         <w:rPr>
           <w:b/>
           <w:bCs/>
+          <w:highlight w:val="yellow"/>
         </w:rPr>
         <w:t>Reports</w:t>
       </w:r>
       <w:r>
+        <w:rPr>
+          <w:highlight w:val="yellow"/>
+        </w:rPr>
         <w:t xml:space="preserve"> are </w:t>
       </w:r>
       <w:r>
         <w:rPr>
           <w:b/>
           <w:bCs/>
+          <w:highlight w:val="yellow"/>
         </w:rPr>
         <w:t>created</w:t>
       </w:r>
       <w:r>
+        <w:rPr>
+          <w:highlight w:val="yellow"/>
+        </w:rPr>
         <w:t xml:space="preserve">, though, they are </w:t>
       </w:r>
       <w:r>
         <w:rPr>
           <w:b/>
           <w:bCs/>
+          <w:highlight w:val="yellow"/>
         </w:rPr>
         <w:t>initialized</w:t>
       </w:r>
       <w:r>
+        <w:rPr>
+          <w:highlight w:val="yellow"/>
+        </w:rPr>
         <w:t xml:space="preserve"> with a </w:t>
       </w:r>
       <w:r>
         <w:rPr>
           <w:b/>
           <w:bCs/>
+          <w:highlight w:val="yellow"/>
         </w:rPr>
         <w:t>Reported On</w:t>
       </w:r>
       <w:r>
+        <w:rPr>
+          <w:highlight w:val="yellow"/>
+        </w:rPr>
         <w:t xml:space="preserve"> (which is the </w:t>
       </w:r>
       <w:r>
         <w:rPr>
           <w:b/>
           <w:bCs/>
+          <w:highlight w:val="yellow"/>
         </w:rPr>
         <w:t>date of creation</w:t>
       </w:r>
       <w:r>
+        <w:rPr>
+          <w:highlight w:val="yellow"/>
+        </w:rPr>
         <w:t>),</w:t>
       </w:r>
       <w:r>
+        <w:rPr>
+          <w:highlight w:val="yellow"/>
+        </w:rPr>
         <w:t xml:space="preserve"> a Task (which is the </w:t>
       </w:r>
       <w:r>
         <w:rPr>
           <w:b/>
           <w:bCs/>
+          <w:highlight w:val="yellow"/>
         </w:rPr>
         <w:t>reported Task</w:t>
       </w:r>
       <w:r>
+        <w:rPr>
+          <w:highlight w:val="yellow"/>
+        </w:rPr>
         <w:t>)</w:t>
       </w:r>
       <w:r>
+        <w:rPr>
+          <w:highlight w:val="yellow"/>
+        </w:rPr>
         <w:t xml:space="preserve"> and a </w:t>
       </w:r>
       <w:r>
         <w:rPr>
           <w:rStyle w:val="CodeChar"/>
+          <w:highlight w:val="yellow"/>
         </w:rPr>
         <w:t>Reporter</w:t>
       </w:r>
       <w:r>
+        <w:rPr>
+          <w:highlight w:val="yellow"/>
+        </w:rPr>
         <w:t xml:space="preserve"> (which is the </w:t>
       </w:r>
       <w:r>
         <w:rPr>
           <w:b/>
           <w:bCs/>
+          <w:highlight w:val="yellow"/>
         </w:rPr>
         <w:t>currently logged in user</w:t>
       </w:r>
       <w:r>
+        <w:rPr>
+          <w:highlight w:val="yellow"/>
+        </w:rPr>
         <w:t>)</w:t>
       </w:r>
       <w:r>
+        <w:rPr>
+          <w:highlight w:val="yellow"/>
+        </w:rPr>
         <w:t xml:space="preserve">. </w:t>
       </w:r>
       <w:r>
         <w:rPr>
           <w:rStyle w:val="CodeChar"/>
+          <w:highlight w:val="yellow"/>
         </w:rPr>
         <w:t>Reports</w:t>
       </w:r>
       <w:r>
+        <w:rPr>
+          <w:highlight w:val="yellow"/>
+        </w:rPr>
         <w:t xml:space="preserve"> are also initialized with a </w:t>
       </w:r>
       <w:r>
         <w:rPr>
           <w:rStyle w:val="CodeChar"/>
+          <w:highlight w:val="yellow"/>
         </w:rPr>
         <w:t>Status</w:t>
       </w:r>
       <w:r>
+        <w:rPr>
+          <w:highlight w:val="yellow"/>
+        </w:rPr>
         <w:t xml:space="preserve">, which should be based on a </w:t>
       </w:r>
       <w:r>
         <w:rPr>
           <w:b/>
           <w:bCs/>
+          <w:highlight w:val="yellow"/>
         </w:rPr>
         <w:t>random chance</w:t>
       </w:r>
       <w:r>
+        <w:rPr>
+          <w:highlight w:val="yellow"/>
+        </w:rPr>
         <w:t>:</w:t>
       </w:r>
     </w:p>
@@ -4360,23 +4889,28 @@
           <w:ilvl w:val="0"/>
           <w:numId w:val="14"/>
         </w:numPr>
-      </w:pPr>
-      <w:r>
-        <w:rPr>
-          <w:b/>
-          <w:bCs/>
+        <w:rPr>
+          <w:highlight w:val="yellow"/>
+        </w:rPr>
+      </w:pPr>
+      <w:r>
+        <w:rPr>
+          <w:b/>
+          <w:bCs/>
+          <w:highlight w:val="yellow"/>
         </w:rPr>
         <w:t xml:space="preserve">75% </w:t>
       </w:r>
       <w:r>
-        <w:t>chance</w:t>
-      </w:r>
-      <w:r>
-        <w:t xml:space="preserve"> - </w:t>
-      </w:r>
-      <w:r>
-        <w:rPr>
-          <w:rStyle w:val="CodeChar"/>
+        <w:rPr>
+          <w:highlight w:val="yellow"/>
+        </w:rPr>
+        <w:t xml:space="preserve">chance - </w:t>
+      </w:r>
+      <w:r>
+        <w:rPr>
+          <w:rStyle w:val="CodeChar"/>
+          <w:highlight w:val="yellow"/>
         </w:rPr>
         <w:t>Completed</w:t>
       </w:r>
@@ -4393,39 +4927,55 @@
           <w:rFonts w:asciiTheme="minorHAnsi" w:hAnsiTheme="minorHAnsi"/>
           <w:b w:val="0"/>
           <w:noProof w:val="0"/>
-        </w:rPr>
-      </w:pPr>
-      <w:r>
-        <w:rPr>
-          <w:b/>
-          <w:bCs/>
+          <w:highlight w:val="yellow"/>
+        </w:rPr>
+      </w:pPr>
+      <w:r>
+        <w:rPr>
+          <w:b/>
+          <w:bCs/>
+          <w:highlight w:val="yellow"/>
         </w:rPr>
         <w:t xml:space="preserve">25% </w:t>
       </w:r>
       <w:r>
+        <w:rPr>
+          <w:highlight w:val="yellow"/>
+        </w:rPr>
         <w:t>chance</w:t>
       </w:r>
       <w:r>
+        <w:rPr>
+          <w:highlight w:val="yellow"/>
+        </w:rPr>
         <w:t xml:space="preserve"> – </w:t>
       </w:r>
       <w:r>
         <w:rPr>
           <w:rStyle w:val="CodeChar"/>
+          <w:highlight w:val="yellow"/>
         </w:rPr>
         <w:t>Archived</w:t>
       </w:r>
     </w:p>
     <w:p>
       <w:r>
+        <w:rPr>
+          <w:highlight w:val="yellow"/>
+        </w:rPr>
         <w:t xml:space="preserve">This can be done with a simple </w:t>
       </w:r>
       <w:r>
         <w:rPr>
           <w:rStyle w:val="CodeChar"/>
+          <w:highlight w:val="yellow"/>
         </w:rPr>
         <w:t>Random</w:t>
       </w:r>
       <w:r>
+        <w:rPr>
+          <w:highlight w:val="yellow"/>
+        </w:rPr>
         <w:t>.</w:t>
       </w:r>
     </w:p>
@@ -4577,41 +5127,60 @@
           <w:ilvl w:val="0"/>
           <w:numId w:val="5"/>
         </w:numPr>
-      </w:pPr>
-      <w:r>
-        <w:rPr>
-          <w:rStyle w:val="CodeChar"/>
+        <w:rPr>
+          <w:highlight w:val="yellow"/>
+        </w:rPr>
+      </w:pPr>
+      <w:r>
+        <w:rPr>
+          <w:rStyle w:val="CodeChar"/>
+          <w:highlight w:val="yellow"/>
         </w:rPr>
         <w:t>Users</w:t>
       </w:r>
       <w:r>
+        <w:rPr>
+          <w:highlight w:val="yellow"/>
+        </w:rPr>
         <w:t xml:space="preserve"> (logged in) can access </w:t>
       </w:r>
       <w:r>
         <w:rPr>
           <w:rStyle w:val="CodeChar"/>
+          <w:highlight w:val="yellow"/>
         </w:rPr>
         <w:t>User</w:t>
       </w:r>
       <w:r>
+        <w:rPr>
+          <w:highlight w:val="yellow"/>
+        </w:rPr>
         <w:t xml:space="preserve"> </w:t>
       </w:r>
       <w:r>
         <w:rPr>
           <w:rStyle w:val="CodeChar"/>
+          <w:highlight w:val="yellow"/>
         </w:rPr>
         <w:t>LoggedIn</w:t>
       </w:r>
       <w:r>
+        <w:rPr>
+          <w:highlight w:val="yellow"/>
+        </w:rPr>
         <w:t xml:space="preserve"> </w:t>
       </w:r>
       <w:r>
         <w:rPr>
           <w:rStyle w:val="CodeChar"/>
+          <w:highlight w:val="yellow"/>
         </w:rPr>
         <w:t>Index</w:t>
       </w:r>
       <w:r>
+        <w:rPr>
+          <w:highlight w:val="yellow"/>
+        </w:rPr>
         <w:t xml:space="preserve"> page and functionality.</w:t>
       </w:r>
     </w:p>
@@ -4622,41 +5191,60 @@
           <w:ilvl w:val="0"/>
           <w:numId w:val="5"/>
         </w:numPr>
-      </w:pPr>
-      <w:r>
-        <w:rPr>
-          <w:rStyle w:val="CodeChar"/>
+        <w:rPr>
+          <w:highlight w:val="yellow"/>
+        </w:rPr>
+      </w:pPr>
+      <w:r>
+        <w:rPr>
+          <w:rStyle w:val="CodeChar"/>
+          <w:highlight w:val="yellow"/>
         </w:rPr>
         <w:t>Users</w:t>
       </w:r>
       <w:r>
+        <w:rPr>
+          <w:highlight w:val="yellow"/>
+        </w:rPr>
         <w:t xml:space="preserve"> (logged in) can access </w:t>
       </w:r>
       <w:r>
         <w:rPr>
           <w:rStyle w:val="CodeChar"/>
+          <w:highlight w:val="yellow"/>
         </w:rPr>
         <w:t>User</w:t>
       </w:r>
       <w:r>
+        <w:rPr>
+          <w:highlight w:val="yellow"/>
+        </w:rPr>
         <w:t xml:space="preserve"> </w:t>
       </w:r>
       <w:r>
         <w:rPr>
           <w:rStyle w:val="CodeChar"/>
+          <w:highlight w:val="yellow"/>
         </w:rPr>
         <w:t>Task</w:t>
       </w:r>
       <w:r>
+        <w:rPr>
+          <w:highlight w:val="yellow"/>
+        </w:rPr>
         <w:t xml:space="preserve"> </w:t>
       </w:r>
       <w:r>
         <w:rPr>
           <w:rStyle w:val="CodeChar"/>
+          <w:highlight w:val="yellow"/>
         </w:rPr>
         <w:t>Details</w:t>
       </w:r>
       <w:r>
+        <w:rPr>
+          <w:highlight w:val="yellow"/>
+        </w:rPr>
         <w:t xml:space="preserve"> page and functionality.</w:t>
       </w:r>
     </w:p>
@@ -4667,32 +5255,47 @@
           <w:ilvl w:val="0"/>
           <w:numId w:val="5"/>
         </w:numPr>
-      </w:pPr>
-      <w:r>
-        <w:rPr>
-          <w:rStyle w:val="CodeChar"/>
+        <w:rPr>
+          <w:highlight w:val="yellow"/>
+        </w:rPr>
+      </w:pPr>
+      <w:r>
+        <w:rPr>
+          <w:rStyle w:val="CodeChar"/>
+          <w:highlight w:val="yellow"/>
         </w:rPr>
         <w:t>Users</w:t>
       </w:r>
       <w:r>
+        <w:rPr>
+          <w:highlight w:val="yellow"/>
+        </w:rPr>
         <w:t xml:space="preserve"> (logged in) can access the </w:t>
       </w:r>
       <w:r>
         <w:rPr>
           <w:rStyle w:val="CodeChar"/>
+          <w:highlight w:val="yellow"/>
         </w:rPr>
         <w:t>Task</w:t>
       </w:r>
       <w:r>
+        <w:rPr>
+          <w:highlight w:val="yellow"/>
+        </w:rPr>
         <w:t xml:space="preserve"> </w:t>
       </w:r>
       <w:r>
         <w:rPr>
           <w:rStyle w:val="CodeChar"/>
+          <w:highlight w:val="yellow"/>
         </w:rPr>
         <w:t>Report</w:t>
       </w:r>
       <w:r>
+        <w:rPr>
+          <w:highlight w:val="yellow"/>
+        </w:rPr>
         <w:t xml:space="preserve"> functionality.</w:t>
       </w:r>
     </w:p>
@@ -4741,14 +5344,21 @@
           <w:ilvl w:val="0"/>
           <w:numId w:val="5"/>
         </w:numPr>
-      </w:pPr>
-      <w:r>
-        <w:rPr>
-          <w:rStyle w:val="CodeChar"/>
+        <w:rPr>
+          <w:highlight w:val="yellow"/>
+        </w:rPr>
+      </w:pPr>
+      <w:r>
+        <w:rPr>
+          <w:rStyle w:val="CodeChar"/>
+          <w:highlight w:val="yellow"/>
         </w:rPr>
         <w:t>Admins</w:t>
       </w:r>
       <w:r>
+        <w:rPr>
+          <w:highlight w:val="yellow"/>
+        </w:rPr>
         <w:t xml:space="preserve"> (logged in) can access </w:t>
       </w:r>
       <w:proofErr w:type="gramStart"/>
@@ -4756,30 +5366,42 @@
         <w:rPr>
           <w:b/>
           <w:bCs/>
+          <w:highlight w:val="yellow"/>
         </w:rPr>
         <w:t>every functionality</w:t>
       </w:r>
       <w:proofErr w:type="gramEnd"/>
       <w:r>
+        <w:rPr>
+          <w:highlight w:val="yellow"/>
+        </w:rPr>
         <w:t xml:space="preserve"> a </w:t>
       </w:r>
       <w:r>
         <w:rPr>
           <w:b/>
           <w:bCs/>
+          <w:highlight w:val="yellow"/>
         </w:rPr>
         <w:t>normal</w:t>
       </w:r>
       <w:r>
+        <w:rPr>
+          <w:highlight w:val="yellow"/>
+        </w:rPr>
         <w:t xml:space="preserve"> logged in </w:t>
       </w:r>
       <w:r>
         <w:rPr>
           <w:rStyle w:val="CodeChar"/>
+          <w:highlight w:val="yellow"/>
         </w:rPr>
         <w:t>User</w:t>
       </w:r>
       <w:r>
+        <w:rPr>
+          <w:highlight w:val="yellow"/>
+        </w:rPr>
         <w:t xml:space="preserve"> can.</w:t>
       </w:r>
     </w:p>
@@ -4844,7 +5466,13 @@
         <w:rPr>
           <w:highlight w:val="yellow"/>
         </w:rPr>
-        <w:t xml:space="preserve"> page and functionality.</w:t>
+        <w:t xml:space="preserve"> page </w:t>
+      </w:r>
+      <w:r>
+        <w:rPr>
+          <w:highlight w:val="yellow"/>
+        </w:rPr>
+        <w:t>and functionality.</w:t>
       </w:r>
     </w:p>
     <w:p>
@@ -4854,32 +5482,47 @@
           <w:ilvl w:val="0"/>
           <w:numId w:val="5"/>
         </w:numPr>
-      </w:pPr>
-      <w:r>
-        <w:rPr>
-          <w:rStyle w:val="CodeChar"/>
+        <w:rPr>
+          <w:highlight w:val="yellow"/>
+        </w:rPr>
+      </w:pPr>
+      <w:r>
+        <w:rPr>
+          <w:rStyle w:val="CodeChar"/>
+          <w:highlight w:val="yellow"/>
         </w:rPr>
         <w:t>Admins</w:t>
       </w:r>
       <w:r>
+        <w:rPr>
+          <w:highlight w:val="yellow"/>
+        </w:rPr>
         <w:t xml:space="preserve"> (logged in) can access the </w:t>
       </w:r>
       <w:r>
         <w:rPr>
           <w:rStyle w:val="CodeChar"/>
+          <w:highlight w:val="yellow"/>
         </w:rPr>
         <w:t>Task</w:t>
       </w:r>
       <w:r>
+        <w:rPr>
+          <w:highlight w:val="yellow"/>
+        </w:rPr>
         <w:t xml:space="preserve"> </w:t>
       </w:r>
       <w:r>
         <w:rPr>
           <w:rStyle w:val="CodeChar"/>
+          <w:highlight w:val="yellow"/>
         </w:rPr>
         <w:t>Create</w:t>
       </w:r>
       <w:r>
+        <w:rPr>
+          <w:highlight w:val="yellow"/>
+        </w:rPr>
         <w:t xml:space="preserve"> page and functionality.</w:t>
       </w:r>
     </w:p>
@@ -4890,32 +5533,47 @@
           <w:ilvl w:val="0"/>
           <w:numId w:val="5"/>
         </w:numPr>
-      </w:pPr>
-      <w:r>
-        <w:rPr>
-          <w:rStyle w:val="CodeChar"/>
+        <w:rPr>
+          <w:highlight w:val="yellow"/>
+        </w:rPr>
+      </w:pPr>
+      <w:r>
+        <w:rPr>
+          <w:rStyle w:val="CodeChar"/>
+          <w:highlight w:val="yellow"/>
         </w:rPr>
         <w:t>Admins</w:t>
       </w:r>
       <w:r>
+        <w:rPr>
+          <w:highlight w:val="yellow"/>
+        </w:rPr>
         <w:t xml:space="preserve"> (logged in) can access the </w:t>
       </w:r>
       <w:r>
         <w:rPr>
           <w:rStyle w:val="CodeChar"/>
+          <w:highlight w:val="yellow"/>
         </w:rPr>
         <w:t>All</w:t>
       </w:r>
       <w:r>
+        <w:rPr>
+          <w:highlight w:val="yellow"/>
+        </w:rPr>
         <w:t xml:space="preserve"> </w:t>
       </w:r>
       <w:r>
         <w:rPr>
           <w:rStyle w:val="CodeChar"/>
+          <w:highlight w:val="yellow"/>
         </w:rPr>
         <w:t>Reports</w:t>
       </w:r>
       <w:r>
+        <w:rPr>
+          <w:highlight w:val="yellow"/>
+        </w:rPr>
         <w:t xml:space="preserve"> page and functionality.</w:t>
       </w:r>
     </w:p>
@@ -4926,32 +5584,47 @@
           <w:ilvl w:val="0"/>
           <w:numId w:val="5"/>
         </w:numPr>
-      </w:pPr>
-      <w:r>
-        <w:rPr>
-          <w:rStyle w:val="CodeChar"/>
+        <w:rPr>
+          <w:highlight w:val="yellow"/>
+        </w:rPr>
+      </w:pPr>
+      <w:r>
+        <w:rPr>
+          <w:rStyle w:val="CodeChar"/>
+          <w:highlight w:val="yellow"/>
         </w:rPr>
         <w:t>Admins</w:t>
       </w:r>
       <w:r>
+        <w:rPr>
+          <w:highlight w:val="yellow"/>
+        </w:rPr>
         <w:t xml:space="preserve"> (logged in) can access the </w:t>
       </w:r>
       <w:r>
         <w:rPr>
           <w:rStyle w:val="CodeChar"/>
+          <w:highlight w:val="yellow"/>
         </w:rPr>
         <w:t>Report</w:t>
       </w:r>
       <w:r>
+        <w:rPr>
+          <w:highlight w:val="yellow"/>
+        </w:rPr>
         <w:t xml:space="preserve"> </w:t>
       </w:r>
       <w:r>
         <w:rPr>
           <w:rStyle w:val="CodeChar"/>
+          <w:highlight w:val="yellow"/>
         </w:rPr>
         <w:t>Details</w:t>
       </w:r>
       <w:r>
+        <w:rPr>
+          <w:highlight w:val="yellow"/>
+        </w:rPr>
         <w:t xml:space="preserve"> page and functionality. </w:t>
       </w:r>
     </w:p>
@@ -5180,7 +5853,7 @@
                   <a:blip r:embed="rId2">
                     <a:extLst>
                       <a:ext uri="{28A0092B-C50C-407E-A947-70E740481C1C}">
-                        <a14:useLocalDpi xmlns:a14="http://schemas.microsoft.com/office/drawing/2010/main" xmlns:wps="http://schemas.microsoft.com/office/word/2010/wordprocessingShape" xmlns:wpi="http://schemas.microsoft.com/office/word/2010/wordprocessingInk" xmlns:wpg="http://schemas.microsoft.com/office/word/2010/wordprocessingGroup" xmlns:w16se="http://schemas.microsoft.com/office/word/2015/wordml/symex" xmlns:w16cid="http://schemas.microsoft.com/office/word/2016/wordml/cid" xmlns:w15="http://schemas.microsoft.com/office/word/2012/wordml" xmlns:w14="http://schemas.microsoft.com/office/word/2010/wordml" xmlns:w="http://schemas.openxmlformats.org/wordprocessingml/2006/main" xmlns:w10="urn:schemas-microsoft-com:office:word" xmlns:wp14="http://schemas.microsoft.com/office/word/2010/wordprocessingDrawing" xmlns:v="urn:schemas-microsoft-com:vml" xmlns:o="urn:schemas-microsoft-com:office:office" xmlns:am3d="http://schemas.microsoft.com/office/drawing/2017/model3d" xmlns:aink="http://schemas.microsoft.com/office/drawing/2016/ink" xmlns:mc="http://schemas.openxmlformats.org/markup-compatibility/2006" xmlns:cx8="http://schemas.microsoft.com/office/drawing/2016/5/14/chartex" xmlns:cx7="http://schemas.microsoft.com/office/drawing/2016/5/13/chartex" xmlns:cx6="http://schemas.microsoft.com/office/drawing/2016/5/12/chartex" xmlns:cx5="http://schemas.microsoft.com/office/drawing/2016/5/11/chartex" xmlns:cx4="http://schemas.microsoft.com/office/drawing/2016/5/10/chartex" xmlns:cx3="http://schemas.microsoft.com/office/drawing/2016/5/9/chartex" xmlns:cx2="http://schemas.microsoft.com/office/drawing/2015/10/21/chartex" xmlns:cx1="http://schemas.microsoft.com/office/drawing/2015/9/8/chartex" xmlns:cx="http://schemas.microsoft.com/office/drawing/2014/chartex" xmlns:wpc="http://schemas.microsoft.com/office/word/2010/wordprocessingCanvas" xmlns="" val="0"/>
+                        <a14:useLocalDpi xmlns="" xmlns:wpc="http://schemas.microsoft.com/office/word/2010/wordprocessingCanvas" xmlns:cx="http://schemas.microsoft.com/office/drawing/2014/chartex" xmlns:cx1="http://schemas.microsoft.com/office/drawing/2015/9/8/chartex" xmlns:cx2="http://schemas.microsoft.com/office/drawing/2015/10/21/chartex" xmlns:cx3="http://schemas.microsoft.com/office/drawing/2016/5/9/chartex" xmlns:cx4="http://schemas.microsoft.com/office/drawing/2016/5/10/chartex" xmlns:cx5="http://schemas.microsoft.com/office/drawing/2016/5/11/chartex" xmlns:cx6="http://schemas.microsoft.com/office/drawing/2016/5/12/chartex" xmlns:cx7="http://schemas.microsoft.com/office/drawing/2016/5/13/chartex" xmlns:cx8="http://schemas.microsoft.com/office/drawing/2016/5/14/chartex" xmlns:mc="http://schemas.openxmlformats.org/markup-compatibility/2006" xmlns:aink="http://schemas.microsoft.com/office/drawing/2016/ink" xmlns:am3d="http://schemas.microsoft.com/office/drawing/2017/model3d" xmlns:o="urn:schemas-microsoft-com:office:office" xmlns:v="urn:schemas-microsoft-com:vml" xmlns:wp14="http://schemas.microsoft.com/office/word/2010/wordprocessingDrawing" xmlns:w10="urn:schemas-microsoft-com:office:word" xmlns:w="http://schemas.openxmlformats.org/wordprocessingml/2006/main" xmlns:w14="http://schemas.microsoft.com/office/word/2010/wordml" xmlns:w15="http://schemas.microsoft.com/office/word/2012/wordml" xmlns:w16cid="http://schemas.microsoft.com/office/word/2016/wordml/cid" xmlns:w16se="http://schemas.microsoft.com/office/word/2015/wordml/symex" xmlns:wpg="http://schemas.microsoft.com/office/word/2010/wordprocessingGroup" xmlns:wpi="http://schemas.microsoft.com/office/word/2010/wordprocessingInk" xmlns:wps="http://schemas.microsoft.com/office/word/2010/wordprocessingShape" xmlns:a14="http://schemas.microsoft.com/office/drawing/2010/main" val="0"/>
                       </a:ext>
                     </a:extLst>
                   </a:blip>
@@ -5236,7 +5909,7 @@
                   <a:blip r:embed="rId3">
                     <a:extLst>
                       <a:ext uri="{28A0092B-C50C-407E-A947-70E740481C1C}">
-                        <a14:useLocalDpi xmlns:a14="http://schemas.microsoft.com/office/drawing/2010/main" xmlns:wps="http://schemas.microsoft.com/office/word/2010/wordprocessingShape" xmlns:wpi="http://schemas.microsoft.com/office/word/2010/wordprocessingInk" xmlns:wpg="http://schemas.microsoft.com/office/word/2010/wordprocessingGroup" xmlns:w16se="http://schemas.microsoft.com/office/word/2015/wordml/symex" xmlns:w16cid="http://schemas.microsoft.com/office/word/2016/wordml/cid" xmlns:w15="http://schemas.microsoft.com/office/word/2012/wordml" xmlns:w14="http://schemas.microsoft.com/office/word/2010/wordml" xmlns:w="http://schemas.openxmlformats.org/wordprocessingml/2006/main" xmlns:w10="urn:schemas-microsoft-com:office:word" xmlns:wp14="http://schemas.microsoft.com/office/word/2010/wordprocessingDrawing" xmlns:v="urn:schemas-microsoft-com:vml" xmlns:o="urn:schemas-microsoft-com:office:office" xmlns:am3d="http://schemas.microsoft.com/office/drawing/2017/model3d" xmlns:aink="http://schemas.microsoft.com/office/drawing/2016/ink" xmlns:mc="http://schemas.openxmlformats.org/markup-compatibility/2006" xmlns:cx8="http://schemas.microsoft.com/office/drawing/2016/5/14/chartex" xmlns:cx7="http://schemas.microsoft.com/office/drawing/2016/5/13/chartex" xmlns:cx6="http://schemas.microsoft.com/office/drawing/2016/5/12/chartex" xmlns:cx5="http://schemas.microsoft.com/office/drawing/2016/5/11/chartex" xmlns:cx4="http://schemas.microsoft.com/office/drawing/2016/5/10/chartex" xmlns:cx3="http://schemas.microsoft.com/office/drawing/2016/5/9/chartex" xmlns:cx2="http://schemas.microsoft.com/office/drawing/2015/10/21/chartex" xmlns:cx1="http://schemas.microsoft.com/office/drawing/2015/9/8/chartex" xmlns:cx="http://schemas.microsoft.com/office/drawing/2014/chartex" xmlns:wpc="http://schemas.microsoft.com/office/word/2010/wordprocessingCanvas" xmlns="" val="0"/>
+                        <a14:useLocalDpi xmlns="" xmlns:wpc="http://schemas.microsoft.com/office/word/2010/wordprocessingCanvas" xmlns:cx="http://schemas.microsoft.com/office/drawing/2014/chartex" xmlns:cx1="http://schemas.microsoft.com/office/drawing/2015/9/8/chartex" xmlns:cx2="http://schemas.microsoft.com/office/drawing/2015/10/21/chartex" xmlns:cx3="http://schemas.microsoft.com/office/drawing/2016/5/9/chartex" xmlns:cx4="http://schemas.microsoft.com/office/drawing/2016/5/10/chartex" xmlns:cx5="http://schemas.microsoft.com/office/drawing/2016/5/11/chartex" xmlns:cx6="http://schemas.microsoft.com/office/drawing/2016/5/12/chartex" xmlns:cx7="http://schemas.microsoft.com/office/drawing/2016/5/13/chartex" xmlns:cx8="http://schemas.microsoft.com/office/drawing/2016/5/14/chartex" xmlns:mc="http://schemas.openxmlformats.org/markup-compatibility/2006" xmlns:aink="http://schemas.microsoft.com/office/drawing/2016/ink" xmlns:am3d="http://schemas.microsoft.com/office/drawing/2017/model3d" xmlns:o="urn:schemas-microsoft-com:office:office" xmlns:v="urn:schemas-microsoft-com:vml" xmlns:wp14="http://schemas.microsoft.com/office/word/2010/wordprocessingDrawing" xmlns:w10="urn:schemas-microsoft-com:office:word" xmlns:w="http://schemas.openxmlformats.org/wordprocessingml/2006/main" xmlns:w14="http://schemas.microsoft.com/office/word/2010/wordml" xmlns:w15="http://schemas.microsoft.com/office/word/2012/wordml" xmlns:w16cid="http://schemas.microsoft.com/office/word/2016/wordml/cid" xmlns:w16se="http://schemas.microsoft.com/office/word/2015/wordml/symex" xmlns:wpg="http://schemas.microsoft.com/office/word/2010/wordprocessingGroup" xmlns:wpi="http://schemas.microsoft.com/office/word/2010/wordprocessingInk" xmlns:wps="http://schemas.microsoft.com/office/word/2010/wordprocessingShape" xmlns:a14="http://schemas.microsoft.com/office/drawing/2010/main" val="0"/>
                       </a:ext>
                     </a:extLst>
                   </a:blip>
@@ -5329,7 +6002,7 @@
                     <w:sz w:val="18"/>
                     <w:szCs w:val="18"/>
                   </w:rPr>
-                  <w:t>7</w:t>
+                  <w:t>5</w:t>
                 </w:r>
                 <w:r>
                   <w:rPr>
@@ -5481,7 +6154,7 @@
                               <a:blip r:embed="rId7">
                                 <a:extLst>
                                   <a:ext uri="{28A0092B-C50C-407E-A947-70E740481C1C}">
-                                    <a14:useLocalDpi xmlns:a14="http://schemas.microsoft.com/office/drawing/2010/main" xmlns:wps="http://schemas.microsoft.com/office/word/2010/wordprocessingShape" xmlns:wpi="http://schemas.microsoft.com/office/word/2010/wordprocessingInk" xmlns:wpg="http://schemas.microsoft.com/office/word/2010/wordprocessingGroup" xmlns:w16se="http://schemas.microsoft.com/office/word/2015/wordml/symex" xmlns:w16cid="http://schemas.microsoft.com/office/word/2016/wordml/cid" xmlns:w15="http://schemas.microsoft.com/office/word/2012/wordml" xmlns:w14="http://schemas.microsoft.com/office/word/2010/wordml" xmlns:w="http://schemas.openxmlformats.org/wordprocessingml/2006/main" xmlns:w10="urn:schemas-microsoft-com:office:word" xmlns:wp14="http://schemas.microsoft.com/office/word/2010/wordprocessingDrawing" xmlns:v="urn:schemas-microsoft-com:vml" xmlns:o="urn:schemas-microsoft-com:office:office" xmlns:am3d="http://schemas.microsoft.com/office/drawing/2017/model3d" xmlns:aink="http://schemas.microsoft.com/office/drawing/2016/ink" xmlns:mc="http://schemas.openxmlformats.org/markup-compatibility/2006" xmlns:cx8="http://schemas.microsoft.com/office/drawing/2016/5/14/chartex" xmlns:cx7="http://schemas.microsoft.com/office/drawing/2016/5/13/chartex" xmlns:cx6="http://schemas.microsoft.com/office/drawing/2016/5/12/chartex" xmlns:cx5="http://schemas.microsoft.com/office/drawing/2016/5/11/chartex" xmlns:cx4="http://schemas.microsoft.com/office/drawing/2016/5/10/chartex" xmlns:cx3="http://schemas.microsoft.com/office/drawing/2016/5/9/chartex" xmlns:cx2="http://schemas.microsoft.com/office/drawing/2015/10/21/chartex" xmlns:cx1="http://schemas.microsoft.com/office/drawing/2015/9/8/chartex" xmlns:cx="http://schemas.microsoft.com/office/drawing/2014/chartex" xmlns:wpc="http://schemas.microsoft.com/office/word/2010/wordprocessingCanvas" xmlns="" val="0"/>
+                                    <a14:useLocalDpi xmlns="" xmlns:wpc="http://schemas.microsoft.com/office/word/2010/wordprocessingCanvas" xmlns:cx="http://schemas.microsoft.com/office/drawing/2014/chartex" xmlns:cx1="http://schemas.microsoft.com/office/drawing/2015/9/8/chartex" xmlns:cx2="http://schemas.microsoft.com/office/drawing/2015/10/21/chartex" xmlns:cx3="http://schemas.microsoft.com/office/drawing/2016/5/9/chartex" xmlns:cx4="http://schemas.microsoft.com/office/drawing/2016/5/10/chartex" xmlns:cx5="http://schemas.microsoft.com/office/drawing/2016/5/11/chartex" xmlns:cx6="http://schemas.microsoft.com/office/drawing/2016/5/12/chartex" xmlns:cx7="http://schemas.microsoft.com/office/drawing/2016/5/13/chartex" xmlns:cx8="http://schemas.microsoft.com/office/drawing/2016/5/14/chartex" xmlns:mc="http://schemas.openxmlformats.org/markup-compatibility/2006" xmlns:aink="http://schemas.microsoft.com/office/drawing/2016/ink" xmlns:am3d="http://schemas.microsoft.com/office/drawing/2017/model3d" xmlns:o="urn:schemas-microsoft-com:office:office" xmlns:v="urn:schemas-microsoft-com:vml" xmlns:wp14="http://schemas.microsoft.com/office/word/2010/wordprocessingDrawing" xmlns:w10="urn:schemas-microsoft-com:office:word" xmlns:w="http://schemas.openxmlformats.org/wordprocessingml/2006/main" xmlns:w14="http://schemas.microsoft.com/office/word/2010/wordml" xmlns:w15="http://schemas.microsoft.com/office/word/2012/wordml" xmlns:w16cid="http://schemas.microsoft.com/office/word/2016/wordml/cid" xmlns:w16se="http://schemas.microsoft.com/office/word/2015/wordml/symex" xmlns:wpg="http://schemas.microsoft.com/office/word/2010/wordprocessingGroup" xmlns:wpi="http://schemas.microsoft.com/office/word/2010/wordprocessingInk" xmlns:wps="http://schemas.microsoft.com/office/word/2010/wordprocessingShape" xmlns:a14="http://schemas.microsoft.com/office/drawing/2010/main" val="0"/>
                                   </a:ext>
                                 </a:extLst>
                               </a:blip>
@@ -5539,7 +6212,7 @@
                               <a:blip r:embed="rId8">
                                 <a:extLst>
                                   <a:ext uri="{28A0092B-C50C-407E-A947-70E740481C1C}">
-                                    <a14:useLocalDpi xmlns:a14="http://schemas.microsoft.com/office/drawing/2010/main" xmlns:wps="http://schemas.microsoft.com/office/word/2010/wordprocessingShape" xmlns:wpi="http://schemas.microsoft.com/office/word/2010/wordprocessingInk" xmlns:wpg="http://schemas.microsoft.com/office/word/2010/wordprocessingGroup" xmlns:w16se="http://schemas.microsoft.com/office/word/2015/wordml/symex" xmlns:w16cid="http://schemas.microsoft.com/office/word/2016/wordml/cid" xmlns:w15="http://schemas.microsoft.com/office/word/2012/wordml" xmlns:w14="http://schemas.microsoft.com/office/word/2010/wordml" xmlns:w="http://schemas.openxmlformats.org/wordprocessingml/2006/main" xmlns:w10="urn:schemas-microsoft-com:office:word" xmlns:wp14="http://schemas.microsoft.com/office/word/2010/wordprocessingDrawing" xmlns:v="urn:schemas-microsoft-com:vml" xmlns:o="urn:schemas-microsoft-com:office:office" xmlns:am3d="http://schemas.microsoft.com/office/drawing/2017/model3d" xmlns:aink="http://schemas.microsoft.com/office/drawing/2016/ink" xmlns:mc="http://schemas.openxmlformats.org/markup-compatibility/2006" xmlns:cx8="http://schemas.microsoft.com/office/drawing/2016/5/14/chartex" xmlns:cx7="http://schemas.microsoft.com/office/drawing/2016/5/13/chartex" xmlns:cx6="http://schemas.microsoft.com/office/drawing/2016/5/12/chartex" xmlns:cx5="http://schemas.microsoft.com/office/drawing/2016/5/11/chartex" xmlns:cx4="http://schemas.microsoft.com/office/drawing/2016/5/10/chartex" xmlns:cx3="http://schemas.microsoft.com/office/drawing/2016/5/9/chartex" xmlns:cx2="http://schemas.microsoft.com/office/drawing/2015/10/21/chartex" xmlns:cx1="http://schemas.microsoft.com/office/drawing/2015/9/8/chartex" xmlns:cx="http://schemas.microsoft.com/office/drawing/2014/chartex" xmlns:wpc="http://schemas.microsoft.com/office/word/2010/wordprocessingCanvas" xmlns="" val="0"/>
+                                    <a14:useLocalDpi xmlns="" xmlns:wpc="http://schemas.microsoft.com/office/word/2010/wordprocessingCanvas" xmlns:cx="http://schemas.microsoft.com/office/drawing/2014/chartex" xmlns:cx1="http://schemas.microsoft.com/office/drawing/2015/9/8/chartex" xmlns:cx2="http://schemas.microsoft.com/office/drawing/2015/10/21/chartex" xmlns:cx3="http://schemas.microsoft.com/office/drawing/2016/5/9/chartex" xmlns:cx4="http://schemas.microsoft.com/office/drawing/2016/5/10/chartex" xmlns:cx5="http://schemas.microsoft.com/office/drawing/2016/5/11/chartex" xmlns:cx6="http://schemas.microsoft.com/office/drawing/2016/5/12/chartex" xmlns:cx7="http://schemas.microsoft.com/office/drawing/2016/5/13/chartex" xmlns:cx8="http://schemas.microsoft.com/office/drawing/2016/5/14/chartex" xmlns:mc="http://schemas.openxmlformats.org/markup-compatibility/2006" xmlns:aink="http://schemas.microsoft.com/office/drawing/2016/ink" xmlns:am3d="http://schemas.microsoft.com/office/drawing/2017/model3d" xmlns:o="urn:schemas-microsoft-com:office:office" xmlns:v="urn:schemas-microsoft-com:vml" xmlns:wp14="http://schemas.microsoft.com/office/word/2010/wordprocessingDrawing" xmlns:w10="urn:schemas-microsoft-com:office:word" xmlns:w="http://schemas.openxmlformats.org/wordprocessingml/2006/main" xmlns:w14="http://schemas.microsoft.com/office/word/2010/wordml" xmlns:w15="http://schemas.microsoft.com/office/word/2012/wordml" xmlns:w16cid="http://schemas.microsoft.com/office/word/2016/wordml/cid" xmlns:w16se="http://schemas.microsoft.com/office/word/2015/wordml/symex" xmlns:wpg="http://schemas.microsoft.com/office/word/2010/wordprocessingGroup" xmlns:wpi="http://schemas.microsoft.com/office/word/2010/wordprocessingInk" xmlns:wps="http://schemas.microsoft.com/office/word/2010/wordprocessingShape" xmlns:a14="http://schemas.microsoft.com/office/drawing/2010/main" val="0"/>
                                   </a:ext>
                                 </a:extLst>
                               </a:blip>
@@ -5754,7 +6427,7 @@
                               <a:blip r:embed="rId16">
                                 <a:extLst>
                                   <a:ext uri="{28A0092B-C50C-407E-A947-70E740481C1C}">
-                                    <a14:useLocalDpi xmlns:a14="http://schemas.microsoft.com/office/drawing/2010/main" xmlns:wps="http://schemas.microsoft.com/office/word/2010/wordprocessingShape" xmlns:wpi="http://schemas.microsoft.com/office/word/2010/wordprocessingInk" xmlns:wpg="http://schemas.microsoft.com/office/word/2010/wordprocessingGroup" xmlns:w16se="http://schemas.microsoft.com/office/word/2015/wordml/symex" xmlns:w16cid="http://schemas.microsoft.com/office/word/2016/wordml/cid" xmlns:w15="http://schemas.microsoft.com/office/word/2012/wordml" xmlns:w14="http://schemas.microsoft.com/office/word/2010/wordml" xmlns:w="http://schemas.openxmlformats.org/wordprocessingml/2006/main" xmlns:w10="urn:schemas-microsoft-com:office:word" xmlns:wp14="http://schemas.microsoft.com/office/word/2010/wordprocessingDrawing" xmlns:v="urn:schemas-microsoft-com:vml" xmlns:o="urn:schemas-microsoft-com:office:office" xmlns:am3d="http://schemas.microsoft.com/office/drawing/2017/model3d" xmlns:aink="http://schemas.microsoft.com/office/drawing/2016/ink" xmlns:mc="http://schemas.openxmlformats.org/markup-compatibility/2006" xmlns:cx8="http://schemas.microsoft.com/office/drawing/2016/5/14/chartex" xmlns:cx7="http://schemas.microsoft.com/office/drawing/2016/5/13/chartex" xmlns:cx6="http://schemas.microsoft.com/office/drawing/2016/5/12/chartex" xmlns:cx5="http://schemas.microsoft.com/office/drawing/2016/5/11/chartex" xmlns:cx4="http://schemas.microsoft.com/office/drawing/2016/5/10/chartex" xmlns:cx3="http://schemas.microsoft.com/office/drawing/2016/5/9/chartex" xmlns:cx2="http://schemas.microsoft.com/office/drawing/2015/10/21/chartex" xmlns:cx1="http://schemas.microsoft.com/office/drawing/2015/9/8/chartex" xmlns:cx="http://schemas.microsoft.com/office/drawing/2014/chartex" xmlns:wpc="http://schemas.microsoft.com/office/word/2010/wordprocessingCanvas" xmlns="" val="0"/>
+                                    <a14:useLocalDpi xmlns="" xmlns:wpc="http://schemas.microsoft.com/office/word/2010/wordprocessingCanvas" xmlns:cx="http://schemas.microsoft.com/office/drawing/2014/chartex" xmlns:cx1="http://schemas.microsoft.com/office/drawing/2015/9/8/chartex" xmlns:cx2="http://schemas.microsoft.com/office/drawing/2015/10/21/chartex" xmlns:cx3="http://schemas.microsoft.com/office/drawing/2016/5/9/chartex" xmlns:cx4="http://schemas.microsoft.com/office/drawing/2016/5/10/chartex" xmlns:cx5="http://schemas.microsoft.com/office/drawing/2016/5/11/chartex" xmlns:cx6="http://schemas.microsoft.com/office/drawing/2016/5/12/chartex" xmlns:cx7="http://schemas.microsoft.com/office/drawing/2016/5/13/chartex" xmlns:cx8="http://schemas.microsoft.com/office/drawing/2016/5/14/chartex" xmlns:mc="http://schemas.openxmlformats.org/markup-compatibility/2006" xmlns:aink="http://schemas.microsoft.com/office/drawing/2016/ink" xmlns:am3d="http://schemas.microsoft.com/office/drawing/2017/model3d" xmlns:o="urn:schemas-microsoft-com:office:office" xmlns:v="urn:schemas-microsoft-com:vml" xmlns:wp14="http://schemas.microsoft.com/office/word/2010/wordprocessingDrawing" xmlns:w10="urn:schemas-microsoft-com:office:word" xmlns:w="http://schemas.openxmlformats.org/wordprocessingml/2006/main" xmlns:w14="http://schemas.microsoft.com/office/word/2010/wordml" xmlns:w15="http://schemas.microsoft.com/office/word/2012/wordml" xmlns:w16cid="http://schemas.microsoft.com/office/word/2016/wordml/cid" xmlns:w16se="http://schemas.microsoft.com/office/word/2015/wordml/symex" xmlns:wpg="http://schemas.microsoft.com/office/word/2010/wordprocessingGroup" xmlns:wpi="http://schemas.microsoft.com/office/word/2010/wordprocessingInk" xmlns:wps="http://schemas.microsoft.com/office/word/2010/wordprocessingShape" xmlns:a14="http://schemas.microsoft.com/office/drawing/2010/main" val="0"/>
                                   </a:ext>
                                 </a:extLst>
                               </a:blip>
@@ -5812,7 +6485,7 @@
                               <a:blip r:embed="rId18">
                                 <a:extLst>
                                   <a:ext uri="{28A0092B-C50C-407E-A947-70E740481C1C}">
-                                    <a14:useLocalDpi xmlns:a14="http://schemas.microsoft.com/office/drawing/2010/main" xmlns:wps="http://schemas.microsoft.com/office/word/2010/wordprocessingShape" xmlns:wpi="http://schemas.microsoft.com/office/word/2010/wordprocessingInk" xmlns:wpg="http://schemas.microsoft.com/office/word/2010/wordprocessingGroup" xmlns:w16se="http://schemas.microsoft.com/office/word/2015/wordml/symex" xmlns:w16cid="http://schemas.microsoft.com/office/word/2016/wordml/cid" xmlns:w15="http://schemas.microsoft.com/office/word/2012/wordml" xmlns:w14="http://schemas.microsoft.com/office/word/2010/wordml" xmlns:w="http://schemas.openxmlformats.org/wordprocessingml/2006/main" xmlns:w10="urn:schemas-microsoft-com:office:word" xmlns:wp14="http://schemas.microsoft.com/office/word/2010/wordprocessingDrawing" xmlns:v="urn:schemas-microsoft-com:vml" xmlns:o="urn:schemas-microsoft-com:office:office" xmlns:am3d="http://schemas.microsoft.com/office/drawing/2017/model3d" xmlns:aink="http://schemas.microsoft.com/office/drawing/2016/ink" xmlns:mc="http://schemas.openxmlformats.org/markup-compatibility/2006" xmlns:cx8="http://schemas.microsoft.com/office/drawing/2016/5/14/chartex" xmlns:cx7="http://schemas.microsoft.com/office/drawing/2016/5/13/chartex" xmlns:cx6="http://schemas.microsoft.com/office/drawing/2016/5/12/chartex" xmlns:cx5="http://schemas.microsoft.com/office/drawing/2016/5/11/chartex" xmlns:cx4="http://schemas.microsoft.com/office/drawing/2016/5/10/chartex" xmlns:cx3="http://schemas.microsoft.com/office/drawing/2016/5/9/chartex" xmlns:cx2="http://schemas.microsoft.com/office/drawing/2015/10/21/chartex" xmlns:cx1="http://schemas.microsoft.com/office/drawing/2015/9/8/chartex" xmlns:cx="http://schemas.microsoft.com/office/drawing/2014/chartex" xmlns:wpc="http://schemas.microsoft.com/office/word/2010/wordprocessingCanvas" xmlns="" val="0"/>
+                                    <a14:useLocalDpi xmlns="" xmlns:wpc="http://schemas.microsoft.com/office/word/2010/wordprocessingCanvas" xmlns:cx="http://schemas.microsoft.com/office/drawing/2014/chartex" xmlns:cx1="http://schemas.microsoft.com/office/drawing/2015/9/8/chartex" xmlns:cx2="http://schemas.microsoft.com/office/drawing/2015/10/21/chartex" xmlns:cx3="http://schemas.microsoft.com/office/drawing/2016/5/9/chartex" xmlns:cx4="http://schemas.microsoft.com/office/drawing/2016/5/10/chartex" xmlns:cx5="http://schemas.microsoft.com/office/drawing/2016/5/11/chartex" xmlns:cx6="http://schemas.microsoft.com/office/drawing/2016/5/12/chartex" xmlns:cx7="http://schemas.microsoft.com/office/drawing/2016/5/13/chartex" xmlns:cx8="http://schemas.microsoft.com/office/drawing/2016/5/14/chartex" xmlns:mc="http://schemas.openxmlformats.org/markup-compatibility/2006" xmlns:aink="http://schemas.microsoft.com/office/drawing/2016/ink" xmlns:am3d="http://schemas.microsoft.com/office/drawing/2017/model3d" xmlns:o="urn:schemas-microsoft-com:office:office" xmlns:v="urn:schemas-microsoft-com:vml" xmlns:wp14="http://schemas.microsoft.com/office/word/2010/wordprocessingDrawing" xmlns:w10="urn:schemas-microsoft-com:office:word" xmlns:w="http://schemas.openxmlformats.org/wordprocessingml/2006/main" xmlns:w14="http://schemas.microsoft.com/office/word/2010/wordml" xmlns:w15="http://schemas.microsoft.com/office/word/2012/wordml" xmlns:w16cid="http://schemas.microsoft.com/office/word/2016/wordml/cid" xmlns:w16se="http://schemas.microsoft.com/office/word/2015/wordml/symex" xmlns:wpg="http://schemas.microsoft.com/office/word/2010/wordprocessingGroup" xmlns:wpi="http://schemas.microsoft.com/office/word/2010/wordprocessingInk" xmlns:wps="http://schemas.microsoft.com/office/word/2010/wordprocessingShape" xmlns:a14="http://schemas.microsoft.com/office/drawing/2010/main" val="0"/>
                                   </a:ext>
                                 </a:extLst>
                               </a:blip>
@@ -5922,7 +6595,7 @@
                               <a:blip r:embed="rId22">
                                 <a:extLst>
                                   <a:ext uri="{28A0092B-C50C-407E-A947-70E740481C1C}">
-                                    <a14:useLocalDpi xmlns:a14="http://schemas.microsoft.com/office/drawing/2010/main" xmlns:wps="http://schemas.microsoft.com/office/word/2010/wordprocessingShape" xmlns:wpi="http://schemas.microsoft.com/office/word/2010/wordprocessingInk" xmlns:wpg="http://schemas.microsoft.com/office/word/2010/wordprocessingGroup" xmlns:w16se="http://schemas.microsoft.com/office/word/2015/wordml/symex" xmlns:w16cid="http://schemas.microsoft.com/office/word/2016/wordml/cid" xmlns:w15="http://schemas.microsoft.com/office/word/2012/wordml" xmlns:w14="http://schemas.microsoft.com/office/word/2010/wordml" xmlns:w="http://schemas.openxmlformats.org/wordprocessingml/2006/main" xmlns:w10="urn:schemas-microsoft-com:office:word" xmlns:wp14="http://schemas.microsoft.com/office/word/2010/wordprocessingDrawing" xmlns:v="urn:schemas-microsoft-com:vml" xmlns:o="urn:schemas-microsoft-com:office:office" xmlns:am3d="http://schemas.microsoft.com/office/drawing/2017/model3d" xmlns:aink="http://schemas.microsoft.com/office/drawing/2016/ink" xmlns:mc="http://schemas.openxmlformats.org/markup-compatibility/2006" xmlns:cx8="http://schemas.microsoft.com/office/drawing/2016/5/14/chartex" xmlns:cx7="http://schemas.microsoft.com/office/drawing/2016/5/13/chartex" xmlns:cx6="http://schemas.microsoft.com/office/drawing/2016/5/12/chartex" xmlns:cx5="http://schemas.microsoft.com/office/drawing/2016/5/11/chartex" xmlns:cx4="http://schemas.microsoft.com/office/drawing/2016/5/10/chartex" xmlns:cx3="http://schemas.microsoft.com/office/drawing/2016/5/9/chartex" xmlns:cx2="http://schemas.microsoft.com/office/drawing/2015/10/21/chartex" xmlns:cx1="http://schemas.microsoft.com/office/drawing/2015/9/8/chartex" xmlns:cx="http://schemas.microsoft.com/office/drawing/2014/chartex" xmlns:wpc="http://schemas.microsoft.com/office/word/2010/wordprocessingCanvas" xmlns="" val="0"/>
+                                    <a14:useLocalDpi xmlns="" xmlns:wpc="http://schemas.microsoft.com/office/word/2010/wordprocessingCanvas" xmlns:cx="http://schemas.microsoft.com/office/drawing/2014/chartex" xmlns:cx1="http://schemas.microsoft.com/office/drawing/2015/9/8/chartex" xmlns:cx2="http://schemas.microsoft.com/office/drawing/2015/10/21/chartex" xmlns:cx3="http://schemas.microsoft.com/office/drawing/2016/5/9/chartex" xmlns:cx4="http://schemas.microsoft.com/office/drawing/2016/5/10/chartex" xmlns:cx5="http://schemas.microsoft.com/office/drawing/2016/5/11/chartex" xmlns:cx6="http://schemas.microsoft.com/office/drawing/2016/5/12/chartex" xmlns:cx7="http://schemas.microsoft.com/office/drawing/2016/5/13/chartex" xmlns:cx8="http://schemas.microsoft.com/office/drawing/2016/5/14/chartex" xmlns:mc="http://schemas.openxmlformats.org/markup-compatibility/2006" xmlns:aink="http://schemas.microsoft.com/office/drawing/2016/ink" xmlns:am3d="http://schemas.microsoft.com/office/drawing/2017/model3d" xmlns:o="urn:schemas-microsoft-com:office:office" xmlns:v="urn:schemas-microsoft-com:vml" xmlns:wp14="http://schemas.microsoft.com/office/word/2010/wordprocessingDrawing" xmlns:w10="urn:schemas-microsoft-com:office:word" xmlns:w="http://schemas.openxmlformats.org/wordprocessingml/2006/main" xmlns:w14="http://schemas.microsoft.com/office/word/2010/wordml" xmlns:w15="http://schemas.microsoft.com/office/word/2012/wordml" xmlns:w16cid="http://schemas.microsoft.com/office/word/2016/wordml/cid" xmlns:w16se="http://schemas.microsoft.com/office/word/2015/wordml/symex" xmlns:wpg="http://schemas.microsoft.com/office/word/2010/wordprocessingGroup" xmlns:wpi="http://schemas.microsoft.com/office/word/2010/wordprocessingInk" xmlns:wps="http://schemas.microsoft.com/office/word/2010/wordprocessingShape" xmlns:a14="http://schemas.microsoft.com/office/drawing/2010/main" val="0"/>
                                   </a:ext>
                                 </a:extLst>
                               </a:blip>
@@ -8740,7 +9413,7 @@
 </file>
 
 <file path=customXml/itemProps1.xml><?xml version="1.0" encoding="utf-8"?>
-<ds:datastoreItem xmlns:ds="http://schemas.openxmlformats.org/officeDocument/2006/customXml" ds:itemID="{D66E90A7-7E55-4C14-B147-C56000917945}">
+<ds:datastoreItem xmlns:ds="http://schemas.openxmlformats.org/officeDocument/2006/customXml" ds:itemID="{5894893B-F50D-430D-8930-FC7DBA64655F}">
   <ds:schemaRefs>
     <ds:schemaRef ds:uri="http://schemas.openxmlformats.org/officeDocument/2006/bibliography"/>
   </ds:schemaRefs>

</xml_diff>